<commit_message>
Updated Report and Added content to README #64
</commit_message>
<xml_diff>
--- a/docs/Sprint_2/Business_Contiunity/Report/3DJ_1211281_1221083_1220636_1221019.docx
+++ b/docs/Sprint_2/Business_Contiunity/Report/3DJ_1211281_1221083_1220636_1221019.docx
@@ -33,7 +33,7 @@
             <mc:AlternateContent>
               <mc:Choice Requires="wps">
                 <w:drawing>
-                  <wp:anchor distT="0" distB="0" distL="114300" distR="114300" simplePos="0" relativeHeight="251658242" behindDoc="1" locked="0" layoutInCell="1" allowOverlap="1" wp14:anchorId="6D4340B2" wp14:editId="6676A1E9">
+                  <wp:anchor distT="0" distB="0" distL="114300" distR="114300" simplePos="0" relativeHeight="251653120" behindDoc="1" locked="0" layoutInCell="1" allowOverlap="1" wp14:anchorId="6D4340B2" wp14:editId="6676A1E9">
                     <wp:simplePos x="0" y="0"/>
                     <mc:AlternateContent>
                       <mc:Choice Requires="wp14">
@@ -111,7 +111,7 @@
               </mc:Choice>
               <mc:Fallback>
                 <w:pict>
-                  <v:line w14:anchorId="50B4CFFE" id="Straight Connector 137" o:spid="_x0000_s1026" style="position:absolute;z-index:-251658238;visibility:visible;mso-wrap-style:square;mso-height-percent:795;mso-left-percent:100;mso-top-percent:150;mso-wrap-distance-left:9pt;mso-wrap-distance-top:0;mso-wrap-distance-right:9pt;mso-wrap-distance-bottom:0;mso-position-horizontal-relative:page;mso-position-vertical-relative:page;mso-height-percent:795;mso-left-percent:100;mso-top-percent:150;mso-height-relative:page" from="0,0" to="0,121.5pt" o:gfxdata="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" strokecolor="#272727 [2749]" strokeweight="2.25pt">
+                  <v:line w14:anchorId="09D9D157" id="Straight Connector 137" o:spid="_x0000_s1026" style="position:absolute;z-index:-251663360;visibility:visible;mso-wrap-style:square;mso-height-percent:795;mso-left-percent:100;mso-top-percent:150;mso-wrap-distance-left:9pt;mso-wrap-distance-top:0;mso-wrap-distance-right:9pt;mso-wrap-distance-bottom:0;mso-position-horizontal-relative:page;mso-position-vertical-relative:page;mso-height-percent:795;mso-left-percent:100;mso-top-percent:150;mso-height-relative:page" from="0,0" to="0,121.5pt" o:gfxdata="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" strokecolor="#272727 [2749]" strokeweight="2.25pt">
                     <v:stroke joinstyle="miter"/>
                     <w10:wrap anchorx="page" anchory="page"/>
                   </v:line>
@@ -127,7 +127,7 @@
             <mc:AlternateContent>
               <mc:Choice Requires="wps">
                 <w:drawing>
-                  <wp:anchor distT="0" distB="0" distL="114300" distR="114300" simplePos="0" relativeHeight="251658240" behindDoc="0" locked="0" layoutInCell="1" allowOverlap="1" wp14:anchorId="0938D456" wp14:editId="6436A3EF">
+                  <wp:anchor distT="0" distB="0" distL="114300" distR="114300" simplePos="0" relativeHeight="251652096" behindDoc="0" locked="0" layoutInCell="1" allowOverlap="1" wp14:anchorId="0938D456" wp14:editId="6436A3EF">
                     <wp:simplePos x="0" y="0"/>
                     <wp:positionH relativeFrom="page">
                       <wp:align>left</wp:align>
@@ -294,7 +294,7 @@
                     <v:stroke joinstyle="miter"/>
                     <v:path gradientshapeok="t" o:connecttype="rect"/>
                   </v:shapetype>
-                  <v:shape id="Text Box 139" o:spid="_x0000_s1026" type="#_x0000_t202" alt="Título: Title and subtitle" style="position:absolute;left:0;text-align:left;margin-left:0;margin-top:0;width:435.75pt;height:214.55pt;z-index:251658240;visibility:visible;mso-wrap-style:square;mso-width-percent:890;mso-height-percent:0;mso-top-percent:150;mso-wrap-distance-left:9pt;mso-wrap-distance-top:0;mso-wrap-distance-right:9pt;mso-wrap-distance-bottom:0;mso-position-horizontal:left;mso-position-horizontal-relative:page;mso-position-vertical-relative:page;mso-width-percent:890;mso-height-percent:0;mso-top-percent:150;mso-width-relative:page;mso-height-relative:margin;v-text-anchor:top" o:gfxdata="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" filled="f" stroked="f" strokeweight=".5pt">
+                  <v:shape id="Text Box 139" o:spid="_x0000_s1026" type="#_x0000_t202" alt="Título: Title and subtitle" style="position:absolute;left:0;text-align:left;margin-left:0;margin-top:0;width:435.75pt;height:214.55pt;z-index:251652096;visibility:visible;mso-wrap-style:square;mso-width-percent:890;mso-height-percent:0;mso-top-percent:150;mso-wrap-distance-left:9pt;mso-wrap-distance-top:0;mso-wrap-distance-right:9pt;mso-wrap-distance-bottom:0;mso-position-horizontal:left;mso-position-horizontal-relative:page;mso-position-vertical-relative:page;mso-width-percent:890;mso-height-percent:0;mso-top-percent:150;mso-width-relative:page;mso-height-relative:margin;v-text-anchor:top" o:gfxdata="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" filled="f" stroked="f" strokeweight=".5pt">
                     <v:textbox style="mso-fit-shape-to-text:t" inset="93.6pt,,0">
                       <w:txbxContent>
                         <w:sdt>
@@ -433,7 +433,7 @@
             <mc:AlternateContent>
               <mc:Choice Requires="wps">
                 <w:drawing>
-                  <wp:anchor distT="0" distB="0" distL="114300" distR="114300" simplePos="0" relativeHeight="251658243" behindDoc="0" locked="0" layoutInCell="1" allowOverlap="1" wp14:anchorId="7C5DE3E9" wp14:editId="398A0F1D">
+                  <wp:anchor distT="0" distB="0" distL="114300" distR="114300" simplePos="0" relativeHeight="251654144" behindDoc="0" locked="0" layoutInCell="1" allowOverlap="1" wp14:anchorId="7C5DE3E9" wp14:editId="398A0F1D">
                     <wp:simplePos x="0" y="0"/>
                     <wp:positionH relativeFrom="page">
                       <wp:posOffset>0</wp:posOffset>
@@ -694,7 +694,7 @@
               </mc:Choice>
               <mc:Fallback>
                 <w:pict>
-                  <v:shape w14:anchorId="7C5DE3E9" id="Text Box 135" o:spid="_x0000_s1027" type="#_x0000_t202" alt="Título: Title and subtitle" style="position:absolute;left:0;text-align:left;margin-left:0;margin-top:527.25pt;width:529.8pt;height:321.7pt;z-index:251658243;visibility:visible;mso-wrap-style:square;mso-width-percent:0;mso-height-percent:0;mso-wrap-distance-left:9pt;mso-wrap-distance-top:0;mso-wrap-distance-right:9pt;mso-wrap-distance-bottom:0;mso-position-horizontal:absolute;mso-position-horizontal-relative:page;mso-position-vertical:absolute;mso-position-vertical-relative:page;mso-width-percent:0;mso-height-percent:0;mso-width-relative:page;mso-height-relative:margin;v-text-anchor:bottom" o:gfxdata="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" filled="f" stroked="f" strokeweight=".5pt">
+                  <v:shape w14:anchorId="7C5DE3E9" id="Text Box 135" o:spid="_x0000_s1027" type="#_x0000_t202" alt="Título: Title and subtitle" style="position:absolute;left:0;text-align:left;margin-left:0;margin-top:527.25pt;width:529.8pt;height:321.7pt;z-index:251654144;visibility:visible;mso-wrap-style:square;mso-width-percent:0;mso-height-percent:0;mso-wrap-distance-left:9pt;mso-wrap-distance-top:0;mso-wrap-distance-right:9pt;mso-wrap-distance-bottom:0;mso-position-horizontal:absolute;mso-position-horizontal-relative:page;mso-position-vertical:absolute;mso-position-vertical-relative:page;mso-width-percent:0;mso-height-percent:0;mso-width-relative:page;mso-height-relative:margin;v-text-anchor:bottom" o:gfxdata="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" filled="f" stroked="f" strokeweight=".5pt">
                     <v:textbox inset="93.6pt,7.2pt,0,1in">
                       <w:txbxContent>
                         <w:sdt>
@@ -1000,12 +1000,13 @@
             </w:rPr>
             <w:fldChar w:fldCharType="separate"/>
           </w:r>
-          <w:hyperlink w:anchor="_Toc181610048" w:history="1">
+          <w:hyperlink w:anchor="_Toc181865694" w:history="1">
             <w:r>
               <w:rPr>
                 <w:rStyle w:val="Hiperligao"/>
                 <w:rFonts w:ascii="Times New Roman" w:hAnsi="Times New Roman" w:cs="Times New Roman"/>
                 <w:noProof/>
+                <w:lang w:val="en-GB"/>
               </w:rPr>
               <w:t>Us01 []</w:t>
             </w:r>
@@ -1028,7 +1029,7 @@
                 <w:noProof/>
                 <w:webHidden/>
               </w:rPr>
-              <w:instrText xml:space="preserve"> PAGEREF _Toc181610048 \h </w:instrText>
+              <w:instrText xml:space="preserve"> PAGEREF _Toc181865694 \h </w:instrText>
             </w:r>
             <w:r>
               <w:rPr>
@@ -1075,12 +1076,13 @@
               <w:lang w:eastAsia="pt-PT"/>
             </w:rPr>
           </w:pPr>
-          <w:hyperlink w:anchor="_Toc181610049" w:history="1">
+          <w:hyperlink w:anchor="_Toc181865695" w:history="1">
             <w:r>
               <w:rPr>
                 <w:rStyle w:val="Hiperligao"/>
                 <w:rFonts w:ascii="Times New Roman" w:hAnsi="Times New Roman" w:cs="Times New Roman"/>
                 <w:noProof/>
+                <w:lang w:val="en-GB"/>
               </w:rPr>
               <w:t>Us02 [Mário Ribeiro 1221019]</w:t>
             </w:r>
@@ -1103,7 +1105,7 @@
                 <w:noProof/>
                 <w:webHidden/>
               </w:rPr>
-              <w:instrText xml:space="preserve"> PAGEREF _Toc181610049 \h </w:instrText>
+              <w:instrText xml:space="preserve"> PAGEREF _Toc181865695 \h </w:instrText>
             </w:r>
             <w:r>
               <w:rPr>
@@ -1150,7 +1152,7 @@
               <w:lang w:eastAsia="pt-PT"/>
             </w:rPr>
           </w:pPr>
-          <w:hyperlink w:anchor="_Toc181610050" w:history="1">
+          <w:hyperlink w:anchor="_Toc181865696" w:history="1">
             <w:r>
               <w:rPr>
                 <w:rStyle w:val="Hiperligao"/>
@@ -1178,7 +1180,7 @@
                 <w:noProof/>
                 <w:webHidden/>
               </w:rPr>
-              <w:instrText xml:space="preserve"> PAGEREF _Toc181610050 \h </w:instrText>
+              <w:instrText xml:space="preserve"> PAGEREF _Toc181865696 \h </w:instrText>
             </w:r>
             <w:r>
               <w:rPr>
@@ -1225,7 +1227,7 @@
               <w:lang w:eastAsia="pt-PT"/>
             </w:rPr>
           </w:pPr>
-          <w:hyperlink w:anchor="_Toc181610051" w:history="1">
+          <w:hyperlink w:anchor="_Toc181865697" w:history="1">
             <w:r>
               <w:rPr>
                 <w:rStyle w:val="Hiperligao"/>
@@ -1253,7 +1255,7 @@
                 <w:noProof/>
                 <w:webHidden/>
               </w:rPr>
-              <w:instrText xml:space="preserve"> PAGEREF _Toc181610051 \h </w:instrText>
+              <w:instrText xml:space="preserve"> PAGEREF _Toc181865697 \h </w:instrText>
             </w:r>
             <w:r>
               <w:rPr>
@@ -1300,7 +1302,7 @@
               <w:lang w:eastAsia="pt-PT"/>
             </w:rPr>
           </w:pPr>
-          <w:hyperlink w:anchor="_Toc181610052" w:history="1">
+          <w:hyperlink w:anchor="_Toc181865698" w:history="1">
             <w:r>
               <w:rPr>
                 <w:rStyle w:val="Hiperligao"/>
@@ -1328,7 +1330,7 @@
                 <w:noProof/>
                 <w:webHidden/>
               </w:rPr>
-              <w:instrText xml:space="preserve"> PAGEREF _Toc181610052 \h </w:instrText>
+              <w:instrText xml:space="preserve"> PAGEREF _Toc181865698 \h </w:instrText>
             </w:r>
             <w:r>
               <w:rPr>
@@ -1348,7 +1350,7 @@
                 <w:noProof/>
                 <w:webHidden/>
               </w:rPr>
-              <w:t>5</w:t>
+              <w:t>6</w:t>
             </w:r>
             <w:r>
               <w:rPr>
@@ -1375,7 +1377,7 @@
               <w:lang w:eastAsia="pt-PT"/>
             </w:rPr>
           </w:pPr>
-          <w:hyperlink w:anchor="_Toc181610053" w:history="1">
+          <w:hyperlink w:anchor="_Toc181865699" w:history="1">
             <w:r>
               <w:rPr>
                 <w:rStyle w:val="Hiperligao"/>
@@ -1403,7 +1405,7 @@
                 <w:noProof/>
                 <w:webHidden/>
               </w:rPr>
-              <w:instrText xml:space="preserve"> PAGEREF _Toc181610053 \h </w:instrText>
+              <w:instrText xml:space="preserve"> PAGEREF _Toc181865699 \h </w:instrText>
             </w:r>
             <w:r>
               <w:rPr>
@@ -1423,7 +1425,7 @@
                 <w:noProof/>
                 <w:webHidden/>
               </w:rPr>
-              <w:t>6</w:t>
+              <w:t>7</w:t>
             </w:r>
             <w:r>
               <w:rPr>
@@ -1450,7 +1452,7 @@
               <w:lang w:eastAsia="pt-PT"/>
             </w:rPr>
           </w:pPr>
-          <w:hyperlink w:anchor="_Toc181610054" w:history="1">
+          <w:hyperlink w:anchor="_Toc181865700" w:history="1">
             <w:r>
               <w:rPr>
                 <w:rStyle w:val="Hiperligao"/>
@@ -1478,7 +1480,7 @@
                 <w:noProof/>
                 <w:webHidden/>
               </w:rPr>
-              <w:instrText xml:space="preserve"> PAGEREF _Toc181610054 \h </w:instrText>
+              <w:instrText xml:space="preserve"> PAGEREF _Toc181865700 \h </w:instrText>
             </w:r>
             <w:r>
               <w:rPr>
@@ -1498,7 +1500,7 @@
                 <w:noProof/>
                 <w:webHidden/>
               </w:rPr>
-              <w:t>7</w:t>
+              <w:t>8</w:t>
             </w:r>
             <w:r>
               <w:rPr>
@@ -1525,7 +1527,7 @@
               <w:lang w:eastAsia="pt-PT"/>
             </w:rPr>
           </w:pPr>
-          <w:hyperlink w:anchor="_Toc181610055" w:history="1">
+          <w:hyperlink w:anchor="_Toc181865701" w:history="1">
             <w:r>
               <w:rPr>
                 <w:rStyle w:val="Hiperligao"/>
@@ -1553,7 +1555,7 @@
                 <w:noProof/>
                 <w:webHidden/>
               </w:rPr>
-              <w:instrText xml:space="preserve"> PAGEREF _Toc181610055 \h </w:instrText>
+              <w:instrText xml:space="preserve"> PAGEREF _Toc181865701 \h </w:instrText>
             </w:r>
             <w:r>
               <w:rPr>
@@ -1573,7 +1575,7 @@
                 <w:noProof/>
                 <w:webHidden/>
               </w:rPr>
-              <w:t>8</w:t>
+              <w:t>11</w:t>
             </w:r>
             <w:r>
               <w:rPr>
@@ -1721,7 +1723,7 @@
           <w:lang w:val="en-GB"/>
         </w:rPr>
       </w:pPr>
-      <w:bookmarkStart w:id="1" w:name="_Toc181610048"/>
+      <w:bookmarkStart w:id="1" w:name="_Toc181865694"/>
       <w:r>
         <w:rPr>
           <w:rFonts w:ascii="Times New Roman" w:hAnsi="Times New Roman" w:cs="Times New Roman"/>
@@ -1769,7 +1771,7 @@
           <w:lang w:val="en-GB"/>
         </w:rPr>
       </w:pPr>
-      <w:bookmarkStart w:id="2" w:name="_Toc181610049"/>
+      <w:bookmarkStart w:id="2" w:name="_Toc181865695"/>
       <w:r>
         <w:rPr>
           <w:rFonts w:ascii="Times New Roman" w:hAnsi="Times New Roman" w:cs="Times New Roman"/>
@@ -1843,7 +1845,7 @@
           <w:rFonts w:ascii="Times New Roman" w:hAnsi="Times New Roman" w:cs="Times New Roman"/>
         </w:rPr>
       </w:pPr>
-      <w:bookmarkStart w:id="3" w:name="_Toc181610050"/>
+      <w:bookmarkStart w:id="3" w:name="_Toc181865696"/>
       <w:r>
         <w:rPr>
           <w:rFonts w:ascii="Times New Roman" w:hAnsi="Times New Roman" w:cs="Times New Roman"/>
@@ -1894,7 +1896,7 @@
           <w:rFonts w:ascii="Times New Roman" w:hAnsi="Times New Roman" w:cs="Times New Roman"/>
         </w:rPr>
       </w:pPr>
-      <w:bookmarkStart w:id="4" w:name="_Toc181610051"/>
+      <w:bookmarkStart w:id="4" w:name="_Toc181865697"/>
       <w:r>
         <w:rPr>
           <w:rFonts w:ascii="Times New Roman" w:hAnsi="Times New Roman" w:cs="Times New Roman"/>
@@ -2272,7 +2274,7 @@
           <w:noProof/>
         </w:rPr>
         <w:drawing>
-          <wp:anchor distT="0" distB="0" distL="114300" distR="114300" simplePos="0" relativeHeight="251659267" behindDoc="0" locked="0" layoutInCell="1" allowOverlap="1" wp14:anchorId="2F648950" wp14:editId="246AD8DE">
+          <wp:anchor distT="0" distB="0" distL="114300" distR="114300" simplePos="0" relativeHeight="251655168" behindDoc="0" locked="0" layoutInCell="1" allowOverlap="1" wp14:anchorId="2F648950" wp14:editId="246AD8DE">
             <wp:simplePos x="0" y="0"/>
             <wp:positionH relativeFrom="column">
               <wp:posOffset>1066800</wp:posOffset>
@@ -2471,7 +2473,7 @@
         <mc:AlternateContent>
           <mc:Choice Requires="wps">
             <w:drawing>
-              <wp:anchor distT="0" distB="0" distL="114300" distR="114300" simplePos="0" relativeHeight="251661315" behindDoc="0" locked="0" layoutInCell="1" allowOverlap="1" wp14:anchorId="360645BF" wp14:editId="230BC06C">
+              <wp:anchor distT="0" distB="0" distL="114300" distR="114300" simplePos="0" relativeHeight="251656192" behindDoc="0" locked="0" layoutInCell="1" allowOverlap="1" wp14:anchorId="360645BF" wp14:editId="230BC06C">
                 <wp:simplePos x="0" y="0"/>
                 <wp:positionH relativeFrom="margin">
                   <wp:align>center</wp:align>
@@ -2559,7 +2561,7 @@
           </mc:Choice>
           <mc:Fallback>
             <w:pict>
-              <v:shape w14:anchorId="360645BF" id="Caixa de texto 1" o:spid="_x0000_s1028" type="#_x0000_t202" style="position:absolute;left:0;text-align:left;margin-left:0;margin-top:93.1pt;width:202.5pt;height:22pt;z-index:251661315;visibility:visible;mso-wrap-style:square;mso-width-percent:0;mso-height-percent:0;mso-wrap-distance-left:9pt;mso-wrap-distance-top:0;mso-wrap-distance-right:9pt;mso-wrap-distance-bottom:0;mso-position-horizontal:center;mso-position-horizontal-relative:margin;mso-position-vertical:absolute;mso-position-vertical-relative:text;mso-width-percent:0;mso-height-percent:0;mso-width-relative:margin;mso-height-relative:margin;v-text-anchor:top" o:gfxdata="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" stroked="f">
+              <v:shape w14:anchorId="360645BF" id="Caixa de texto 1" o:spid="_x0000_s1028" type="#_x0000_t202" style="position:absolute;left:0;text-align:left;margin-left:0;margin-top:93.1pt;width:202.5pt;height:22pt;z-index:251656192;visibility:visible;mso-wrap-style:square;mso-width-percent:0;mso-height-percent:0;mso-wrap-distance-left:9pt;mso-wrap-distance-top:0;mso-wrap-distance-right:9pt;mso-wrap-distance-bottom:0;mso-position-horizontal:center;mso-position-horizontal-relative:margin;mso-position-vertical:absolute;mso-position-vertical-relative:text;mso-width-percent:0;mso-height-percent:0;mso-width-relative:margin;mso-height-relative:margin;v-text-anchor:top" o:gfxdata="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" stroked="f">
                 <v:textbox inset="0,0,0,0">
                   <w:txbxContent>
                     <w:p>
@@ -3609,7 +3611,7 @@
           <w:rFonts w:ascii="Times New Roman" w:hAnsi="Times New Roman" w:cs="Times New Roman"/>
         </w:rPr>
       </w:pPr>
-      <w:bookmarkStart w:id="5" w:name="_Toc181610052"/>
+      <w:bookmarkStart w:id="5" w:name="_Toc181865698"/>
       <w:r>
         <w:rPr>
           <w:rFonts w:ascii="Times New Roman" w:hAnsi="Times New Roman" w:cs="Times New Roman"/>
@@ -3649,7 +3651,7 @@
           <w:rFonts w:ascii="Times New Roman" w:hAnsi="Times New Roman" w:cs="Times New Roman"/>
         </w:rPr>
       </w:pPr>
-      <w:bookmarkStart w:id="6" w:name="_Toc181610053"/>
+      <w:bookmarkStart w:id="6" w:name="_Toc181865699"/>
       <w:r>
         <w:rPr>
           <w:rFonts w:ascii="Times New Roman" w:hAnsi="Times New Roman" w:cs="Times New Roman"/>
@@ -3698,7 +3700,7 @@
           <w:rFonts w:ascii="Times New Roman" w:hAnsi="Times New Roman" w:cs="Times New Roman"/>
         </w:rPr>
       </w:pPr>
-      <w:bookmarkStart w:id="7" w:name="_Toc181610054"/>
+      <w:bookmarkStart w:id="7" w:name="_Toc181865700"/>
       <w:r>
         <w:rPr>
           <w:rFonts w:ascii="Times New Roman" w:hAnsi="Times New Roman" w:cs="Times New Roman"/>
@@ -3715,6 +3717,1699 @@
       <w:bookmarkEnd w:id="7"/>
     </w:p>
     <w:p>
+      <w:pPr>
+        <w:ind w:firstLine="720"/>
+        <w:rPr>
+          <w:rFonts w:ascii="Times New Roman" w:hAnsi="Times New Roman" w:cs="Times New Roman"/>
+        </w:rPr>
+      </w:pPr>
+    </w:p>
+    <w:p>
+      <w:pPr>
+        <w:spacing w:line="360" w:lineRule="auto"/>
+        <w:ind w:firstLine="720"/>
+        <w:rPr>
+          <w:rFonts w:ascii="Times New Roman" w:hAnsi="Times New Roman" w:cs="Times New Roman"/>
+        </w:rPr>
+      </w:pPr>
+      <w:r>
+        <w:rPr>
+          <w:rFonts w:ascii="Times New Roman" w:hAnsi="Times New Roman" w:cs="Times New Roman"/>
+        </w:rPr>
+        <w:t xml:space="preserve">No âmbito desta </w:t>
+      </w:r>
+      <w:proofErr w:type="spellStart"/>
+      <w:r>
+        <w:rPr>
+          <w:rFonts w:ascii="Times New Roman" w:hAnsi="Times New Roman" w:cs="Times New Roman"/>
+        </w:rPr>
+        <w:t>User</w:t>
+      </w:r>
+      <w:proofErr w:type="spellEnd"/>
+      <w:r>
+        <w:rPr>
+          <w:rFonts w:ascii="Times New Roman" w:hAnsi="Times New Roman" w:cs="Times New Roman"/>
+        </w:rPr>
+        <w:t xml:space="preserve"> </w:t>
+      </w:r>
+      <w:proofErr w:type="spellStart"/>
+      <w:r>
+        <w:rPr>
+          <w:rFonts w:ascii="Times New Roman" w:hAnsi="Times New Roman" w:cs="Times New Roman"/>
+        </w:rPr>
+        <w:t>Story</w:t>
+      </w:r>
+      <w:proofErr w:type="spellEnd"/>
+      <w:r>
+        <w:rPr>
+          <w:rFonts w:ascii="Times New Roman" w:hAnsi="Times New Roman" w:cs="Times New Roman"/>
+        </w:rPr>
+        <w:t xml:space="preserve">, como Administrador de Sistemas, pretende-se </w:t>
+      </w:r>
+      <w:r>
+        <w:rPr>
+          <w:rFonts w:ascii="Times New Roman" w:hAnsi="Times New Roman" w:cs="Times New Roman"/>
+        </w:rPr>
+        <w:t>definir uma pasta p</w:t>
+      </w:r>
+      <w:r>
+        <w:rPr>
+          <w:rFonts w:ascii="Times New Roman" w:hAnsi="Times New Roman" w:cs="Times New Roman"/>
+        </w:rPr>
+        <w:t>ública</w:t>
+      </w:r>
+      <w:r>
+        <w:rPr>
+          <w:rFonts w:ascii="Times New Roman" w:hAnsi="Times New Roman" w:cs="Times New Roman"/>
+        </w:rPr>
+        <w:t xml:space="preserve"> para todos os utilizadores registados no sistema</w:t>
+      </w:r>
+      <w:r>
+        <w:rPr>
+          <w:rFonts w:ascii="Times New Roman" w:hAnsi="Times New Roman" w:cs="Times New Roman"/>
+        </w:rPr>
+        <w:t>, onde poderão ler o que foi lá colocado</w:t>
+      </w:r>
+      <w:r>
+        <w:rPr>
+          <w:rFonts w:ascii="Times New Roman" w:hAnsi="Times New Roman" w:cs="Times New Roman"/>
+        </w:rPr>
+        <w:t>.</w:t>
+      </w:r>
+    </w:p>
+    <w:p>
+      <w:pPr>
+        <w:spacing w:line="360" w:lineRule="auto"/>
+        <w:ind w:firstLine="720"/>
+        <w:rPr>
+          <w:rFonts w:ascii="Times New Roman" w:hAnsi="Times New Roman" w:cs="Times New Roman"/>
+        </w:rPr>
+      </w:pPr>
+    </w:p>
+    <w:p>
+      <w:pPr>
+        <w:spacing w:line="360" w:lineRule="auto"/>
+        <w:ind w:firstLine="720"/>
+        <w:rPr>
+          <w:rFonts w:ascii="Times New Roman" w:hAnsi="Times New Roman" w:cs="Times New Roman"/>
+          <w:b/>
+          <w:bCs/>
+          <w:sz w:val="28"/>
+          <w:szCs w:val="28"/>
+        </w:rPr>
+      </w:pPr>
+      <w:r>
+        <w:rPr>
+          <w:rFonts w:ascii="Times New Roman" w:hAnsi="Times New Roman" w:cs="Times New Roman"/>
+          <w:b/>
+          <w:bCs/>
+          <w:sz w:val="28"/>
+          <w:szCs w:val="28"/>
+        </w:rPr>
+        <w:t>1. Criação da pasta pública</w:t>
+      </w:r>
+    </w:p>
+    <w:p>
+      <w:pPr>
+        <w:spacing w:line="360" w:lineRule="auto"/>
+        <w:ind w:firstLine="720"/>
+        <w:rPr>
+          <w:rFonts w:ascii="Times New Roman" w:hAnsi="Times New Roman" w:cs="Times New Roman"/>
+          <w:b/>
+          <w:bCs/>
+        </w:rPr>
+      </w:pPr>
+    </w:p>
+    <w:p>
+      <w:pPr>
+        <w:spacing w:line="360" w:lineRule="auto"/>
+        <w:ind w:firstLine="720"/>
+        <w:rPr>
+          <w:rFonts w:ascii="Times New Roman" w:hAnsi="Times New Roman" w:cs="Times New Roman"/>
+        </w:rPr>
+      </w:pPr>
+      <w:r>
+        <w:rPr>
+          <w:rFonts w:ascii="Times New Roman" w:hAnsi="Times New Roman" w:cs="Times New Roman"/>
+          <w:b/>
+          <w:bCs/>
+        </w:rPr>
+        <w:t xml:space="preserve"> </w:t>
+      </w:r>
+      <w:r>
+        <w:rPr>
+          <w:rFonts w:ascii="Times New Roman" w:hAnsi="Times New Roman" w:cs="Times New Roman"/>
+        </w:rPr>
+        <w:t>Foi criado uma pasta</w:t>
+      </w:r>
+      <w:r>
+        <w:rPr>
+          <w:rFonts w:ascii="Times New Roman" w:hAnsi="Times New Roman" w:cs="Times New Roman"/>
+        </w:rPr>
+        <w:t xml:space="preserve"> com o nome </w:t>
+      </w:r>
+      <w:r>
+        <w:rPr>
+          <w:rFonts w:ascii="Times New Roman" w:hAnsi="Times New Roman" w:cs="Times New Roman"/>
+        </w:rPr>
+        <w:t>“</w:t>
+      </w:r>
+      <w:proofErr w:type="spellStart"/>
+      <w:r>
+        <w:rPr>
+          <w:rFonts w:ascii="Times New Roman" w:hAnsi="Times New Roman" w:cs="Times New Roman"/>
+        </w:rPr>
+        <w:t>public</w:t>
+      </w:r>
+      <w:proofErr w:type="spellEnd"/>
+      <w:r>
+        <w:rPr>
+          <w:rFonts w:ascii="Times New Roman" w:hAnsi="Times New Roman" w:cs="Times New Roman"/>
+        </w:rPr>
+        <w:t>”</w:t>
+      </w:r>
+      <w:r>
+        <w:rPr>
+          <w:rFonts w:ascii="Times New Roman" w:hAnsi="Times New Roman" w:cs="Times New Roman"/>
+        </w:rPr>
+        <w:t xml:space="preserve"> n</w:t>
+      </w:r>
+      <w:r>
+        <w:rPr>
+          <w:rFonts w:ascii="Times New Roman" w:hAnsi="Times New Roman" w:cs="Times New Roman"/>
+        </w:rPr>
+        <w:t>o sistema Linux, com o comando:</w:t>
+      </w:r>
+    </w:p>
+    <w:p>
+      <w:pPr>
+        <w:spacing w:line="360" w:lineRule="auto"/>
+        <w:rPr>
+          <w:rFonts w:ascii="Times New Roman" w:hAnsi="Times New Roman" w:cs="Times New Roman"/>
+        </w:rPr>
+      </w:pPr>
+    </w:p>
+    <w:p>
+      <w:pPr>
+        <w:spacing w:line="360" w:lineRule="auto"/>
+        <w:jc w:val="center"/>
+        <w:rPr>
+          <w:rFonts w:ascii="Times New Roman" w:hAnsi="Times New Roman" w:cs="Times New Roman"/>
+          <w:b/>
+          <w:bCs/>
+        </w:rPr>
+      </w:pPr>
+      <w:proofErr w:type="spellStart"/>
+      <w:r>
+        <w:rPr>
+          <w:rFonts w:ascii="Times New Roman" w:hAnsi="Times New Roman" w:cs="Times New Roman"/>
+          <w:b/>
+          <w:bCs/>
+        </w:rPr>
+        <w:t>mkdir</w:t>
+      </w:r>
+      <w:proofErr w:type="spellEnd"/>
+      <w:r>
+        <w:rPr>
+          <w:rFonts w:ascii="Times New Roman" w:hAnsi="Times New Roman" w:cs="Times New Roman"/>
+          <w:b/>
+          <w:bCs/>
+        </w:rPr>
+        <w:t xml:space="preserve"> /</w:t>
+      </w:r>
+      <w:proofErr w:type="spellStart"/>
+      <w:r>
+        <w:rPr>
+          <w:rFonts w:ascii="Times New Roman" w:hAnsi="Times New Roman" w:cs="Times New Roman"/>
+          <w:b/>
+          <w:bCs/>
+        </w:rPr>
+        <w:t>public</w:t>
+      </w:r>
+      <w:proofErr w:type="spellEnd"/>
+    </w:p>
+    <w:p>
+      <w:pPr>
+        <w:pStyle w:val="PargrafodaLista"/>
+        <w:spacing w:line="360" w:lineRule="auto"/>
+        <w:ind w:left="1080"/>
+        <w:jc w:val="center"/>
+        <w:rPr>
+          <w:rFonts w:ascii="Times New Roman" w:hAnsi="Times New Roman" w:cs="Times New Roman"/>
+          <w:b/>
+          <w:bCs/>
+        </w:rPr>
+      </w:pPr>
+    </w:p>
+    <w:p>
+      <w:pPr>
+        <w:spacing w:line="360" w:lineRule="auto"/>
+        <w:rPr>
+          <w:rFonts w:ascii="Times New Roman" w:hAnsi="Times New Roman" w:cs="Times New Roman"/>
+        </w:rPr>
+      </w:pPr>
+      <w:r>
+        <w:rPr>
+          <w:rFonts w:ascii="Times New Roman" w:hAnsi="Times New Roman" w:cs="Times New Roman"/>
+        </w:rPr>
+        <w:tab/>
+        <w:t xml:space="preserve">Para tornar a pasta pública, as permissões do diretório </w:t>
+      </w:r>
+      <w:r>
+        <w:rPr>
+          <w:rFonts w:ascii="Times New Roman" w:hAnsi="Times New Roman" w:cs="Times New Roman"/>
+        </w:rPr>
+        <w:t xml:space="preserve">terão de ser </w:t>
+      </w:r>
+      <w:r>
+        <w:rPr>
+          <w:rFonts w:ascii="Times New Roman" w:hAnsi="Times New Roman" w:cs="Times New Roman"/>
+        </w:rPr>
+        <w:t>alteradas</w:t>
+      </w:r>
+      <w:r>
+        <w:rPr>
+          <w:rFonts w:ascii="Times New Roman" w:hAnsi="Times New Roman" w:cs="Times New Roman"/>
+        </w:rPr>
+        <w:t>.</w:t>
+      </w:r>
+      <w:r>
+        <w:rPr>
+          <w:rFonts w:ascii="Times New Roman" w:hAnsi="Times New Roman" w:cs="Times New Roman"/>
+        </w:rPr>
+        <w:t xml:space="preserve"> </w:t>
+      </w:r>
+      <w:r>
+        <w:rPr>
+          <w:rFonts w:ascii="Times New Roman" w:hAnsi="Times New Roman" w:cs="Times New Roman"/>
+        </w:rPr>
+        <w:t>Poderá ser feito com o seguinte comando:</w:t>
+      </w:r>
+    </w:p>
+    <w:p>
+      <w:pPr>
+        <w:spacing w:line="360" w:lineRule="auto"/>
+        <w:rPr>
+          <w:rFonts w:ascii="Times New Roman" w:hAnsi="Times New Roman" w:cs="Times New Roman"/>
+        </w:rPr>
+      </w:pPr>
+    </w:p>
+    <w:p>
+      <w:pPr>
+        <w:spacing w:line="360" w:lineRule="auto"/>
+        <w:jc w:val="center"/>
+        <w:rPr>
+          <w:rFonts w:ascii="Times New Roman" w:hAnsi="Times New Roman" w:cs="Times New Roman"/>
+          <w:b/>
+          <w:bCs/>
+        </w:rPr>
+      </w:pPr>
+      <w:proofErr w:type="spellStart"/>
+      <w:r>
+        <w:rPr>
+          <w:rFonts w:ascii="Times New Roman" w:hAnsi="Times New Roman" w:cs="Times New Roman"/>
+          <w:b/>
+          <w:bCs/>
+        </w:rPr>
+        <w:t>chmod</w:t>
+      </w:r>
+      <w:proofErr w:type="spellEnd"/>
+      <w:r>
+        <w:rPr>
+          <w:rFonts w:ascii="Times New Roman" w:hAnsi="Times New Roman" w:cs="Times New Roman"/>
+          <w:b/>
+          <w:bCs/>
+        </w:rPr>
+        <w:t xml:space="preserve"> 755 /</w:t>
+      </w:r>
+      <w:proofErr w:type="spellStart"/>
+      <w:r>
+        <w:rPr>
+          <w:rFonts w:ascii="Times New Roman" w:hAnsi="Times New Roman" w:cs="Times New Roman"/>
+          <w:b/>
+          <w:bCs/>
+        </w:rPr>
+        <w:t>public</w:t>
+      </w:r>
+      <w:proofErr w:type="spellEnd"/>
+    </w:p>
+    <w:p>
+      <w:pPr>
+        <w:spacing w:line="360" w:lineRule="auto"/>
+        <w:rPr>
+          <w:rFonts w:ascii="Times New Roman" w:hAnsi="Times New Roman" w:cs="Times New Roman"/>
+        </w:rPr>
+      </w:pPr>
+    </w:p>
+    <w:p>
+      <w:pPr>
+        <w:spacing w:line="360" w:lineRule="auto"/>
+        <w:rPr>
+          <w:rFonts w:ascii="Times New Roman" w:hAnsi="Times New Roman" w:cs="Times New Roman"/>
+        </w:rPr>
+      </w:pPr>
+      <w:r>
+        <w:rPr>
+          <w:rFonts w:ascii="Times New Roman" w:hAnsi="Times New Roman" w:cs="Times New Roman"/>
+        </w:rPr>
+        <w:tab/>
+        <w:t>Onde correspondem as seguintes permissões</w:t>
+      </w:r>
+      <w:r>
+        <w:rPr>
+          <w:rFonts w:ascii="Times New Roman" w:hAnsi="Times New Roman" w:cs="Times New Roman"/>
+        </w:rPr>
+        <w:t xml:space="preserve"> (representadas na forma octal):</w:t>
+      </w:r>
+    </w:p>
+    <w:p>
+      <w:pPr>
+        <w:pStyle w:val="PargrafodaLista"/>
+        <w:numPr>
+          <w:ilvl w:val="0"/>
+          <w:numId w:val="30"/>
+        </w:numPr>
+        <w:spacing w:line="360" w:lineRule="auto"/>
+        <w:rPr>
+          <w:rFonts w:ascii="Times New Roman" w:hAnsi="Times New Roman" w:cs="Times New Roman"/>
+        </w:rPr>
+      </w:pPr>
+      <w:r>
+        <w:rPr>
+          <w:rFonts w:ascii="Times New Roman" w:hAnsi="Times New Roman" w:cs="Times New Roman"/>
+          <w:b/>
+          <w:bCs/>
+        </w:rPr>
+        <w:t>7</w:t>
+      </w:r>
+      <w:r>
+        <w:rPr>
+          <w:rFonts w:ascii="Times New Roman" w:hAnsi="Times New Roman" w:cs="Times New Roman"/>
+          <w:b/>
+          <w:bCs/>
+        </w:rPr>
+        <w:t xml:space="preserve"> (leitura, escrita e execução)</w:t>
+      </w:r>
+      <w:r>
+        <w:rPr>
+          <w:rFonts w:ascii="Times New Roman" w:hAnsi="Times New Roman" w:cs="Times New Roman"/>
+        </w:rPr>
+        <w:t xml:space="preserve"> </w:t>
+      </w:r>
+      <w:r>
+        <w:rPr>
+          <w:rFonts w:ascii="Times New Roman" w:hAnsi="Times New Roman" w:cs="Times New Roman"/>
+        </w:rPr>
+        <w:t xml:space="preserve">para o proprietário do diretório (neste caso a </w:t>
+      </w:r>
+      <w:proofErr w:type="spellStart"/>
+      <w:r>
+        <w:rPr>
+          <w:rFonts w:ascii="Times New Roman" w:hAnsi="Times New Roman" w:cs="Times New Roman"/>
+          <w:i/>
+          <w:iCs/>
+        </w:rPr>
+        <w:t>root</w:t>
+      </w:r>
+      <w:proofErr w:type="spellEnd"/>
+      <w:r>
+        <w:rPr>
+          <w:rFonts w:ascii="Times New Roman" w:hAnsi="Times New Roman" w:cs="Times New Roman"/>
+        </w:rPr>
+        <w:t>)</w:t>
+      </w:r>
+    </w:p>
+    <w:p>
+      <w:pPr>
+        <w:pStyle w:val="PargrafodaLista"/>
+        <w:numPr>
+          <w:ilvl w:val="0"/>
+          <w:numId w:val="30"/>
+        </w:numPr>
+        <w:spacing w:line="360" w:lineRule="auto"/>
+        <w:rPr>
+          <w:rFonts w:ascii="Times New Roman" w:hAnsi="Times New Roman" w:cs="Times New Roman"/>
+        </w:rPr>
+      </w:pPr>
+      <w:r>
+        <w:rPr>
+          <w:rFonts w:ascii="Times New Roman" w:hAnsi="Times New Roman" w:cs="Times New Roman"/>
+          <w:b/>
+          <w:bCs/>
+        </w:rPr>
+        <w:t>5 (leitura e execução)</w:t>
+      </w:r>
+      <w:r>
+        <w:rPr>
+          <w:rFonts w:ascii="Times New Roman" w:hAnsi="Times New Roman" w:cs="Times New Roman"/>
+        </w:rPr>
+        <w:t xml:space="preserve"> para os grupos e utilizadores do sistema</w:t>
+      </w:r>
+    </w:p>
+    <w:p>
+      <w:pPr>
+        <w:spacing w:line="360" w:lineRule="auto"/>
+        <w:rPr>
+          <w:rFonts w:ascii="Times New Roman" w:hAnsi="Times New Roman" w:cs="Times New Roman"/>
+        </w:rPr>
+      </w:pPr>
+    </w:p>
+    <w:p>
+      <w:pPr>
+        <w:spacing w:line="360" w:lineRule="auto"/>
+        <w:ind w:firstLine="720"/>
+        <w:rPr>
+          <w:rFonts w:ascii="Times New Roman" w:hAnsi="Times New Roman" w:cs="Times New Roman"/>
+        </w:rPr>
+      </w:pPr>
+      <w:r>
+        <w:rPr>
+          <w:rFonts w:ascii="Times New Roman" w:hAnsi="Times New Roman" w:cs="Times New Roman"/>
+        </w:rPr>
+        <w:t>Quando é atribuído as permissões ao diretório, as permissões dos ficheiros e/ou pastas que estão presentes</w:t>
+      </w:r>
+      <w:r>
+        <w:rPr>
+          <w:rFonts w:ascii="Times New Roman" w:hAnsi="Times New Roman" w:cs="Times New Roman"/>
+        </w:rPr>
+        <w:t xml:space="preserve"> </w:t>
+      </w:r>
+      <w:r>
+        <w:rPr>
+          <w:rFonts w:ascii="Times New Roman" w:hAnsi="Times New Roman" w:cs="Times New Roman"/>
+        </w:rPr>
+        <w:t>serão as mesmas da pasta principal.</w:t>
+      </w:r>
+    </w:p>
+    <w:p>
+      <w:pPr>
+        <w:rPr>
+          <w:rFonts w:ascii="Times New Roman" w:hAnsi="Times New Roman" w:cs="Times New Roman"/>
+        </w:rPr>
+      </w:pPr>
+      <w:r>
+        <w:rPr>
+          <w:rFonts w:ascii="Times New Roman" w:hAnsi="Times New Roman" w:cs="Times New Roman"/>
+        </w:rPr>
+        <w:br w:type="page"/>
+      </w:r>
+    </w:p>
+    <w:p>
+      <w:pPr>
+        <w:spacing w:line="360" w:lineRule="auto"/>
+        <w:ind w:firstLine="720"/>
+        <w:rPr>
+          <w:rFonts w:ascii="Times New Roman" w:hAnsi="Times New Roman" w:cs="Times New Roman"/>
+        </w:rPr>
+      </w:pPr>
+    </w:p>
+    <w:p>
+      <w:pPr>
+        <w:spacing w:line="360" w:lineRule="auto"/>
+        <w:ind w:firstLine="720"/>
+        <w:rPr>
+          <w:rFonts w:ascii="Times New Roman" w:hAnsi="Times New Roman" w:cs="Times New Roman"/>
+        </w:rPr>
+      </w:pPr>
+    </w:p>
+    <w:p>
+      <w:pPr>
+        <w:spacing w:line="360" w:lineRule="auto"/>
+        <w:ind w:firstLine="720"/>
+        <w:rPr>
+          <w:rFonts w:ascii="Times New Roman" w:hAnsi="Times New Roman" w:cs="Times New Roman"/>
+          <w:b/>
+          <w:bCs/>
+          <w:sz w:val="28"/>
+          <w:szCs w:val="28"/>
+        </w:rPr>
+      </w:pPr>
+      <w:r>
+        <w:rPr>
+          <w:rFonts w:ascii="Times New Roman" w:hAnsi="Times New Roman" w:cs="Times New Roman"/>
+          <w:b/>
+          <w:bCs/>
+          <w:sz w:val="28"/>
+          <w:szCs w:val="28"/>
+        </w:rPr>
+        <w:t>2. Inserção do ficheiro dentro da pasta</w:t>
+      </w:r>
+    </w:p>
+    <w:p>
+      <w:pPr>
+        <w:spacing w:line="360" w:lineRule="auto"/>
+      </w:pPr>
+    </w:p>
+    <w:p>
+      <w:pPr>
+        <w:spacing w:line="360" w:lineRule="auto"/>
+        <w:rPr>
+          <w:rFonts w:ascii="Times New Roman" w:hAnsi="Times New Roman" w:cs="Times New Roman"/>
+        </w:rPr>
+      </w:pPr>
+      <w:r>
+        <w:tab/>
+      </w:r>
+      <w:r>
+        <w:rPr>
+          <w:rFonts w:ascii="Times New Roman" w:hAnsi="Times New Roman" w:cs="Times New Roman"/>
+        </w:rPr>
+        <w:t xml:space="preserve">Foi inserido um ficheiro dentro da pasta pública com os seguintes </w:t>
+      </w:r>
+      <w:r>
+        <w:rPr>
+          <w:rFonts w:ascii="Times New Roman" w:hAnsi="Times New Roman" w:cs="Times New Roman"/>
+        </w:rPr>
+        <w:t>comandos:</w:t>
+      </w:r>
+    </w:p>
+    <w:p>
+      <w:pPr>
+        <w:spacing w:line="360" w:lineRule="auto"/>
+        <w:rPr>
+          <w:rFonts w:ascii="Times New Roman" w:hAnsi="Times New Roman" w:cs="Times New Roman"/>
+        </w:rPr>
+      </w:pPr>
+    </w:p>
+    <w:p>
+      <w:pPr>
+        <w:spacing w:line="360" w:lineRule="auto"/>
+        <w:jc w:val="center"/>
+        <w:rPr>
+          <w:rFonts w:ascii="Times New Roman" w:hAnsi="Times New Roman" w:cs="Times New Roman"/>
+          <w:b/>
+          <w:bCs/>
+        </w:rPr>
+      </w:pPr>
+      <w:r>
+        <w:rPr>
+          <w:rFonts w:ascii="Times New Roman" w:hAnsi="Times New Roman" w:cs="Times New Roman"/>
+          <w:b/>
+          <w:bCs/>
+        </w:rPr>
+        <w:t>cd /</w:t>
+      </w:r>
+      <w:proofErr w:type="spellStart"/>
+      <w:r>
+        <w:rPr>
+          <w:rFonts w:ascii="Times New Roman" w:hAnsi="Times New Roman" w:cs="Times New Roman"/>
+          <w:b/>
+          <w:bCs/>
+        </w:rPr>
+        <w:t>public</w:t>
+      </w:r>
+      <w:proofErr w:type="spellEnd"/>
+    </w:p>
+    <w:p>
+      <w:pPr>
+        <w:spacing w:line="360" w:lineRule="auto"/>
+        <w:jc w:val="center"/>
+        <w:rPr>
+          <w:rFonts w:ascii="Times New Roman" w:hAnsi="Times New Roman" w:cs="Times New Roman"/>
+          <w:b/>
+          <w:bCs/>
+        </w:rPr>
+      </w:pPr>
+      <w:r>
+        <w:rPr>
+          <w:rFonts w:ascii="Times New Roman" w:hAnsi="Times New Roman" w:cs="Times New Roman"/>
+          <w:b/>
+          <w:bCs/>
+        </w:rPr>
+        <w:t>nano test.txt</w:t>
+      </w:r>
+    </w:p>
+    <w:p>
+      <w:pPr>
+        <w:spacing w:line="360" w:lineRule="auto"/>
+      </w:pPr>
+      <w:r>
+        <w:tab/>
+      </w:r>
+    </w:p>
+    <w:p>
+      <w:pPr>
+        <w:spacing w:line="360" w:lineRule="auto"/>
+        <w:rPr>
+          <w:rFonts w:ascii="Times New Roman" w:hAnsi="Times New Roman" w:cs="Times New Roman"/>
+        </w:rPr>
+      </w:pPr>
+      <w:r>
+        <w:tab/>
+      </w:r>
+      <w:r>
+        <w:rPr>
+          <w:rFonts w:ascii="Times New Roman" w:hAnsi="Times New Roman" w:cs="Times New Roman"/>
+        </w:rPr>
+        <w:t xml:space="preserve">Foi escrito um texto dentro </w:t>
+      </w:r>
+      <w:r>
+        <w:rPr>
+          <w:rFonts w:ascii="Times New Roman" w:hAnsi="Times New Roman" w:cs="Times New Roman"/>
+        </w:rPr>
+        <w:t>do ficheiro criado e depois guardado.</w:t>
+      </w:r>
+    </w:p>
+    <w:p>
+      <w:pPr>
+        <w:spacing w:line="360" w:lineRule="auto"/>
+        <w:rPr>
+          <w:rFonts w:ascii="Times New Roman" w:hAnsi="Times New Roman" w:cs="Times New Roman"/>
+        </w:rPr>
+      </w:pPr>
+      <w:r>
+        <w:rPr>
+          <w:noProof/>
+        </w:rPr>
+        <mc:AlternateContent>
+          <mc:Choice Requires="wps">
+            <w:drawing>
+              <wp:anchor distT="0" distB="0" distL="114300" distR="114300" simplePos="0" relativeHeight="251660288" behindDoc="0" locked="0" layoutInCell="1" allowOverlap="1" wp14:anchorId="20883A38" wp14:editId="72B6C493">
+                <wp:simplePos x="0" y="0"/>
+                <wp:positionH relativeFrom="column">
+                  <wp:posOffset>1136650</wp:posOffset>
+                </wp:positionH>
+                <wp:positionV relativeFrom="paragraph">
+                  <wp:posOffset>3025775</wp:posOffset>
+                </wp:positionV>
+                <wp:extent cx="3771900" cy="635"/>
+                <wp:effectExtent l="0" t="0" r="0" b="0"/>
+                <wp:wrapThrough wrapText="bothSides">
+                  <wp:wrapPolygon edited="0">
+                    <wp:start x="0" y="0"/>
+                    <wp:lineTo x="0" y="21600"/>
+                    <wp:lineTo x="21600" y="21600"/>
+                    <wp:lineTo x="21600" y="0"/>
+                  </wp:wrapPolygon>
+                </wp:wrapThrough>
+                <wp:docPr id="39167362" name="Caixa de texto 1"/>
+                <wp:cNvGraphicFramePr/>
+                <a:graphic xmlns:a="http://schemas.openxmlformats.org/drawingml/2006/main">
+                  <a:graphicData uri="http://schemas.microsoft.com/office/word/2010/wordprocessingShape">
+                    <wps:wsp>
+                      <wps:cNvSpPr txBox="1"/>
+                      <wps:spPr>
+                        <a:xfrm>
+                          <a:off x="0" y="0"/>
+                          <a:ext cx="3771900" cy="635"/>
+                        </a:xfrm>
+                        <a:prstGeom prst="rect">
+                          <a:avLst/>
+                        </a:prstGeom>
+                        <a:solidFill>
+                          <a:prstClr val="white"/>
+                        </a:solidFill>
+                        <a:ln>
+                          <a:noFill/>
+                        </a:ln>
+                      </wps:spPr>
+                      <wps:txbx>
+                        <w:txbxContent>
+                          <w:p>
+                            <w:pPr>
+                              <w:pStyle w:val="Legenda"/>
+                              <w:jc w:val="center"/>
+                              <w:rPr>
+                                <w:rFonts w:ascii="Times New Roman" w:hAnsi="Times New Roman" w:cs="Times New Roman"/>
+                              </w:rPr>
+                            </w:pPr>
+                            <w:r>
+                              <w:t xml:space="preserve">Figura </w:t>
+                            </w:r>
+                            <w:fldSimple w:instr=" SEQ Figura \* ARABIC ">
+                              <w:r>
+                                <w:rPr>
+                                  <w:noProof/>
+                                </w:rPr>
+                                <w:t>2</w:t>
+                              </w:r>
+                            </w:fldSimple>
+                            <w:r>
+                              <w:t xml:space="preserve"> - Atribuição de texto ao ficheiro criado</w:t>
+                            </w:r>
+                          </w:p>
+                        </w:txbxContent>
+                      </wps:txbx>
+                      <wps:bodyPr rot="0" spcFirstLastPara="0" vertOverflow="overflow" horzOverflow="overflow" vert="horz" wrap="square" lIns="0" tIns="0" rIns="0" bIns="0" numCol="1" spcCol="0" rtlCol="0" fromWordArt="0" anchor="t" anchorCtr="0" forceAA="0" compatLnSpc="1">
+                        <a:prstTxWarp prst="textNoShape">
+                          <a:avLst/>
+                        </a:prstTxWarp>
+                        <a:spAutoFit/>
+                      </wps:bodyPr>
+                    </wps:wsp>
+                  </a:graphicData>
+                </a:graphic>
+              </wp:anchor>
+            </w:drawing>
+          </mc:Choice>
+          <mc:Fallback>
+            <w:pict>
+              <v:shape w14:anchorId="20883A38" id="_x0000_s1029" type="#_x0000_t202" style="position:absolute;margin-left:89.5pt;margin-top:238.25pt;width:297pt;height:.05pt;z-index:251660288;visibility:visible;mso-wrap-style:square;mso-wrap-distance-left:9pt;mso-wrap-distance-top:0;mso-wrap-distance-right:9pt;mso-wrap-distance-bottom:0;mso-position-horizontal:absolute;mso-position-horizontal-relative:text;mso-position-vertical:absolute;mso-position-vertical-relative:text;v-text-anchor:top" o:gfxdata="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" stroked="f">
+                <v:textbox style="mso-fit-shape-to-text:t" inset="0,0,0,0">
+                  <w:txbxContent>
+                    <w:p>
+                      <w:pPr>
+                        <w:pStyle w:val="Legenda"/>
+                        <w:jc w:val="center"/>
+                        <w:rPr>
+                          <w:rFonts w:ascii="Times New Roman" w:hAnsi="Times New Roman" w:cs="Times New Roman"/>
+                        </w:rPr>
+                      </w:pPr>
+                      <w:r>
+                        <w:t xml:space="preserve">Figura </w:t>
+                      </w:r>
+                      <w:fldSimple w:instr=" SEQ Figura \* ARABIC ">
+                        <w:r>
+                          <w:rPr>
+                            <w:noProof/>
+                          </w:rPr>
+                          <w:t>2</w:t>
+                        </w:r>
+                      </w:fldSimple>
+                      <w:r>
+                        <w:t xml:space="preserve"> - Atribuição de texto ao ficheiro criado</w:t>
+                      </w:r>
+                    </w:p>
+                  </w:txbxContent>
+                </v:textbox>
+                <w10:wrap type="through"/>
+              </v:shape>
+            </w:pict>
+          </mc:Fallback>
+        </mc:AlternateContent>
+      </w:r>
+      <w:r>
+        <w:rPr>
+          <w:rFonts w:ascii="Times New Roman" w:hAnsi="Times New Roman" w:cs="Times New Roman"/>
+        </w:rPr>
+        <w:drawing>
+          <wp:anchor distT="0" distB="0" distL="114300" distR="114300" simplePos="0" relativeHeight="251659264" behindDoc="0" locked="0" layoutInCell="1" allowOverlap="1" wp14:anchorId="08BD29B8" wp14:editId="1397C60D">
+            <wp:simplePos x="0" y="0"/>
+            <wp:positionH relativeFrom="column">
+              <wp:posOffset>1136650</wp:posOffset>
+            </wp:positionH>
+            <wp:positionV relativeFrom="paragraph">
+              <wp:posOffset>97790</wp:posOffset>
+            </wp:positionV>
+            <wp:extent cx="3771900" cy="2870835"/>
+            <wp:effectExtent l="0" t="0" r="0" b="5715"/>
+            <wp:wrapThrough wrapText="bothSides">
+              <wp:wrapPolygon edited="0">
+                <wp:start x="0" y="0"/>
+                <wp:lineTo x="0" y="21500"/>
+                <wp:lineTo x="21491" y="21500"/>
+                <wp:lineTo x="21491" y="0"/>
+                <wp:lineTo x="0" y="0"/>
+              </wp:wrapPolygon>
+            </wp:wrapThrough>
+            <wp:docPr id="184802937" name="Imagem 1" descr="Uma imagem com captura de ecrã, texto, Software de multimédia, software&#10;&#10;Descrição gerada automaticamente"/>
+            <wp:cNvGraphicFramePr>
+              <a:graphicFrameLocks xmlns:a="http://schemas.openxmlformats.org/drawingml/2006/main" noChangeAspect="1"/>
+            </wp:cNvGraphicFramePr>
+            <a:graphic xmlns:a="http://schemas.openxmlformats.org/drawingml/2006/main">
+              <a:graphicData uri="http://schemas.openxmlformats.org/drawingml/2006/picture">
+                <pic:pic xmlns:pic="http://schemas.openxmlformats.org/drawingml/2006/picture">
+                  <pic:nvPicPr>
+                    <pic:cNvPr id="184802937" name="Imagem 1" descr="Uma imagem com captura de ecrã, texto, Software de multimédia, software&#10;&#10;Descrição gerada automaticamente"/>
+                    <pic:cNvPicPr/>
+                  </pic:nvPicPr>
+                  <pic:blipFill>
+                    <a:blip r:embed="rId13" cstate="print">
+                      <a:extLst>
+                        <a:ext uri="{28A0092B-C50C-407E-A947-70E740481C1C}">
+                          <a14:useLocalDpi xmlns:a14="http://schemas.microsoft.com/office/drawing/2010/main" val="0"/>
+                        </a:ext>
+                      </a:extLst>
+                    </a:blip>
+                    <a:stretch>
+                      <a:fillRect/>
+                    </a:stretch>
+                  </pic:blipFill>
+                  <pic:spPr>
+                    <a:xfrm>
+                      <a:off x="0" y="0"/>
+                      <a:ext cx="3771900" cy="2870835"/>
+                    </a:xfrm>
+                    <a:prstGeom prst="rect">
+                      <a:avLst/>
+                    </a:prstGeom>
+                  </pic:spPr>
+                </pic:pic>
+              </a:graphicData>
+            </a:graphic>
+            <wp14:sizeRelH relativeFrom="page">
+              <wp14:pctWidth>0</wp14:pctWidth>
+            </wp14:sizeRelH>
+            <wp14:sizeRelV relativeFrom="page">
+              <wp14:pctHeight>0</wp14:pctHeight>
+            </wp14:sizeRelV>
+          </wp:anchor>
+        </w:drawing>
+      </w:r>
+    </w:p>
+    <w:p>
+      <w:pPr>
+        <w:spacing w:line="360" w:lineRule="auto"/>
+        <w:rPr>
+          <w:rFonts w:ascii="Times New Roman" w:hAnsi="Times New Roman" w:cs="Times New Roman"/>
+        </w:rPr>
+      </w:pPr>
+      <w:r>
+        <w:rPr>
+          <w:rFonts w:ascii="Times New Roman" w:hAnsi="Times New Roman" w:cs="Times New Roman"/>
+        </w:rPr>
+        <w:tab/>
+      </w:r>
+      <w:r>
+        <w:rPr>
+          <w:rFonts w:ascii="Times New Roman" w:hAnsi="Times New Roman" w:cs="Times New Roman"/>
+        </w:rPr>
+        <w:br/>
+      </w:r>
+      <w:r>
+        <w:rPr>
+          <w:rFonts w:ascii="Times New Roman" w:hAnsi="Times New Roman" w:cs="Times New Roman"/>
+        </w:rPr>
+        <w:br/>
+      </w:r>
+      <w:r>
+        <w:rPr>
+          <w:rFonts w:ascii="Times New Roman" w:hAnsi="Times New Roman" w:cs="Times New Roman"/>
+        </w:rPr>
+        <w:br/>
+      </w:r>
+      <w:r>
+        <w:rPr>
+          <w:rFonts w:ascii="Times New Roman" w:hAnsi="Times New Roman" w:cs="Times New Roman"/>
+        </w:rPr>
+        <w:br/>
+      </w:r>
+      <w:r>
+        <w:rPr>
+          <w:rFonts w:ascii="Times New Roman" w:hAnsi="Times New Roman" w:cs="Times New Roman"/>
+        </w:rPr>
+        <w:br/>
+      </w:r>
+      <w:r>
+        <w:rPr>
+          <w:rFonts w:ascii="Times New Roman" w:hAnsi="Times New Roman" w:cs="Times New Roman"/>
+        </w:rPr>
+        <w:br/>
+      </w:r>
+      <w:r>
+        <w:rPr>
+          <w:rFonts w:ascii="Times New Roman" w:hAnsi="Times New Roman" w:cs="Times New Roman"/>
+        </w:rPr>
+        <w:br/>
+      </w:r>
+      <w:r>
+        <w:rPr>
+          <w:rFonts w:ascii="Times New Roman" w:hAnsi="Times New Roman" w:cs="Times New Roman"/>
+        </w:rPr>
+        <w:br/>
+      </w:r>
+      <w:r>
+        <w:rPr>
+          <w:rFonts w:ascii="Times New Roman" w:hAnsi="Times New Roman" w:cs="Times New Roman"/>
+        </w:rPr>
+        <w:br/>
+      </w:r>
+      <w:r>
+        <w:rPr>
+          <w:rFonts w:ascii="Times New Roman" w:hAnsi="Times New Roman" w:cs="Times New Roman"/>
+        </w:rPr>
+        <w:br/>
+      </w:r>
+      <w:r>
+        <w:rPr>
+          <w:rFonts w:ascii="Times New Roman" w:hAnsi="Times New Roman" w:cs="Times New Roman"/>
+        </w:rPr>
+        <w:br/>
+      </w:r>
+      <w:r>
+        <w:rPr>
+          <w:rFonts w:ascii="Times New Roman" w:hAnsi="Times New Roman" w:cs="Times New Roman"/>
+        </w:rPr>
+        <w:br/>
+      </w:r>
+      <w:r>
+        <w:rPr>
+          <w:rFonts w:ascii="Times New Roman" w:hAnsi="Times New Roman" w:cs="Times New Roman"/>
+        </w:rPr>
+        <w:br/>
+      </w:r>
+      <w:r>
+        <w:rPr>
+          <w:rFonts w:ascii="Times New Roman" w:hAnsi="Times New Roman" w:cs="Times New Roman"/>
+        </w:rPr>
+        <w:br/>
+      </w:r>
+      <w:r>
+        <w:rPr>
+          <w:rFonts w:ascii="Times New Roman" w:hAnsi="Times New Roman" w:cs="Times New Roman"/>
+        </w:rPr>
+        <w:br/>
+      </w:r>
+      <w:r>
+        <w:rPr>
+          <w:rFonts w:ascii="Times New Roman" w:hAnsi="Times New Roman" w:cs="Times New Roman"/>
+        </w:rPr>
+        <w:br/>
+      </w:r>
+      <w:r>
+        <w:rPr>
+          <w:rFonts w:ascii="Times New Roman" w:hAnsi="Times New Roman" w:cs="Times New Roman"/>
+        </w:rPr>
+        <w:br/>
+      </w:r>
+      <w:r>
+        <w:rPr>
+          <w:rFonts w:ascii="Times New Roman" w:hAnsi="Times New Roman" w:cs="Times New Roman"/>
+        </w:rPr>
+        <w:br/>
+      </w:r>
+      <w:r>
+        <w:rPr>
+          <w:rFonts w:ascii="Times New Roman" w:hAnsi="Times New Roman" w:cs="Times New Roman"/>
+        </w:rPr>
+        <w:br/>
+      </w:r>
+      <w:r>
+        <w:rPr>
+          <w:rFonts w:ascii="Times New Roman" w:hAnsi="Times New Roman" w:cs="Times New Roman"/>
+        </w:rPr>
+        <w:br/>
+      </w:r>
+      <w:r>
+        <w:rPr>
+          <w:rFonts w:ascii="Times New Roman" w:hAnsi="Times New Roman" w:cs="Times New Roman"/>
+        </w:rPr>
+        <w:br/>
+      </w:r>
+      <w:r>
+        <w:rPr>
+          <w:rFonts w:ascii="Times New Roman" w:hAnsi="Times New Roman" w:cs="Times New Roman"/>
+        </w:rPr>
+        <w:br/>
+      </w:r>
+      <w:r>
+        <w:rPr>
+          <w:rFonts w:ascii="Times New Roman" w:hAnsi="Times New Roman" w:cs="Times New Roman"/>
+        </w:rPr>
+        <w:br/>
+      </w:r>
+      <w:r>
+        <w:rPr>
+          <w:rFonts w:ascii="Times New Roman" w:hAnsi="Times New Roman" w:cs="Times New Roman"/>
+        </w:rPr>
+        <w:br/>
+      </w:r>
+    </w:p>
+    <w:p>
+      <w:pPr>
+        <w:rPr>
+          <w:rFonts w:ascii="Times New Roman" w:hAnsi="Times New Roman" w:cs="Times New Roman"/>
+        </w:rPr>
+      </w:pPr>
+      <w:r>
+        <w:rPr>
+          <w:rFonts w:ascii="Times New Roman" w:hAnsi="Times New Roman" w:cs="Times New Roman"/>
+        </w:rPr>
+        <w:br w:type="page"/>
+      </w:r>
+    </w:p>
+    <w:p>
+      <w:pPr>
+        <w:spacing w:line="360" w:lineRule="auto"/>
+        <w:rPr>
+          <w:rFonts w:ascii="Times New Roman" w:hAnsi="Times New Roman" w:cs="Times New Roman"/>
+          <w:b/>
+          <w:bCs/>
+          <w:sz w:val="28"/>
+          <w:szCs w:val="28"/>
+        </w:rPr>
+      </w:pPr>
+      <w:r>
+        <w:rPr>
+          <w:rFonts w:ascii="Times New Roman" w:hAnsi="Times New Roman" w:cs="Times New Roman"/>
+        </w:rPr>
+        <w:lastRenderedPageBreak/>
+        <w:br/>
+      </w:r>
+      <w:r>
+        <w:rPr>
+          <w:rFonts w:ascii="Times New Roman" w:hAnsi="Times New Roman" w:cs="Times New Roman"/>
+        </w:rPr>
+        <w:tab/>
+      </w:r>
+      <w:r>
+        <w:rPr>
+          <w:rFonts w:ascii="Times New Roman" w:hAnsi="Times New Roman" w:cs="Times New Roman"/>
+          <w:b/>
+          <w:bCs/>
+          <w:sz w:val="28"/>
+          <w:szCs w:val="28"/>
+        </w:rPr>
+        <w:t xml:space="preserve">3. Testes de </w:t>
+      </w:r>
+      <w:r>
+        <w:rPr>
+          <w:rFonts w:ascii="Times New Roman" w:hAnsi="Times New Roman" w:cs="Times New Roman"/>
+          <w:b/>
+          <w:bCs/>
+          <w:sz w:val="28"/>
+          <w:szCs w:val="28"/>
+        </w:rPr>
+        <w:t xml:space="preserve">escrita </w:t>
+      </w:r>
+      <w:r>
+        <w:rPr>
+          <w:rFonts w:ascii="Times New Roman" w:hAnsi="Times New Roman" w:cs="Times New Roman"/>
+          <w:b/>
+          <w:bCs/>
+          <w:sz w:val="28"/>
+          <w:szCs w:val="28"/>
+        </w:rPr>
+        <w:t xml:space="preserve">e leitura </w:t>
+      </w:r>
+      <w:r>
+        <w:rPr>
+          <w:rFonts w:ascii="Times New Roman" w:hAnsi="Times New Roman" w:cs="Times New Roman"/>
+          <w:b/>
+          <w:bCs/>
+          <w:sz w:val="28"/>
+          <w:szCs w:val="28"/>
+        </w:rPr>
+        <w:t xml:space="preserve">do ficheiro pelos utilizadores </w:t>
+      </w:r>
+    </w:p>
+    <w:p>
+      <w:pPr>
+        <w:spacing w:line="360" w:lineRule="auto"/>
+        <w:rPr>
+          <w:rFonts w:ascii="Times New Roman" w:hAnsi="Times New Roman" w:cs="Times New Roman"/>
+          <w:b/>
+          <w:bCs/>
+          <w:sz w:val="28"/>
+          <w:szCs w:val="28"/>
+        </w:rPr>
+      </w:pPr>
+    </w:p>
+    <w:p>
+      <w:pPr>
+        <w:spacing w:line="360" w:lineRule="auto"/>
+        <w:rPr>
+          <w:rFonts w:ascii="Times New Roman" w:hAnsi="Times New Roman" w:cs="Times New Roman"/>
+        </w:rPr>
+      </w:pPr>
+      <w:r>
+        <w:rPr>
+          <w:rFonts w:ascii="Times New Roman" w:hAnsi="Times New Roman" w:cs="Times New Roman"/>
+          <w:b/>
+          <w:bCs/>
+          <w:sz w:val="28"/>
+          <w:szCs w:val="28"/>
+        </w:rPr>
+        <w:tab/>
+      </w:r>
+      <w:r>
+        <w:rPr>
+          <w:rFonts w:ascii="Times New Roman" w:hAnsi="Times New Roman" w:cs="Times New Roman"/>
+        </w:rPr>
+        <w:t>Foi iniciado sessão como um utilizador que não é administrador no sistema (no nosso</w:t>
+      </w:r>
+      <w:r>
+        <w:rPr>
+          <w:rFonts w:ascii="Times New Roman" w:hAnsi="Times New Roman" w:cs="Times New Roman"/>
+        </w:rPr>
+        <w:t xml:space="preserve"> caso</w:t>
+      </w:r>
+      <w:r>
+        <w:rPr>
+          <w:rFonts w:ascii="Times New Roman" w:hAnsi="Times New Roman" w:cs="Times New Roman"/>
+        </w:rPr>
+        <w:t xml:space="preserve"> foi o luser1)</w:t>
+      </w:r>
+      <w:r>
+        <w:rPr>
+          <w:rFonts w:ascii="Times New Roman" w:hAnsi="Times New Roman" w:cs="Times New Roman"/>
+        </w:rPr>
+        <w:t>.</w:t>
+      </w:r>
+    </w:p>
+    <w:p>
+      <w:pPr>
+        <w:spacing w:line="360" w:lineRule="auto"/>
+        <w:rPr>
+          <w:rFonts w:ascii="Times New Roman" w:hAnsi="Times New Roman" w:cs="Times New Roman"/>
+        </w:rPr>
+      </w:pPr>
+      <w:r>
+        <w:rPr>
+          <w:rFonts w:ascii="Times New Roman" w:hAnsi="Times New Roman" w:cs="Times New Roman"/>
+        </w:rPr>
+        <w:tab/>
+        <w:t xml:space="preserve">O utilizador </w:t>
+      </w:r>
+      <w:r>
+        <w:rPr>
+          <w:rFonts w:ascii="Times New Roman" w:hAnsi="Times New Roman" w:cs="Times New Roman"/>
+          <w:b/>
+          <w:bCs/>
+        </w:rPr>
+        <w:t>conseguiu aceder à pasta pública</w:t>
+      </w:r>
+      <w:r>
+        <w:rPr>
+          <w:rFonts w:ascii="Times New Roman" w:hAnsi="Times New Roman" w:cs="Times New Roman"/>
+        </w:rPr>
+        <w:t xml:space="preserve"> </w:t>
+      </w:r>
+      <w:r>
+        <w:rPr>
+          <w:rFonts w:ascii="Times New Roman" w:hAnsi="Times New Roman" w:cs="Times New Roman"/>
+        </w:rPr>
+        <w:t>e assim conseguiu abrir o ficheiro presente n</w:t>
+      </w:r>
+      <w:r>
+        <w:rPr>
+          <w:rFonts w:ascii="Times New Roman" w:hAnsi="Times New Roman" w:cs="Times New Roman"/>
+        </w:rPr>
+        <w:t>a pasta</w:t>
+      </w:r>
+      <w:r>
+        <w:rPr>
+          <w:rFonts w:ascii="Times New Roman" w:hAnsi="Times New Roman" w:cs="Times New Roman"/>
+        </w:rPr>
+        <w:t>.</w:t>
+      </w:r>
+    </w:p>
+    <w:p>
+      <w:pPr>
+        <w:spacing w:line="360" w:lineRule="auto"/>
+        <w:rPr>
+          <w:rFonts w:ascii="Times New Roman" w:hAnsi="Times New Roman" w:cs="Times New Roman"/>
+        </w:rPr>
+      </w:pPr>
+      <w:r>
+        <w:rPr>
+          <w:rFonts w:ascii="Times New Roman" w:hAnsi="Times New Roman" w:cs="Times New Roman"/>
+        </w:rPr>
+        <w:tab/>
+      </w:r>
+      <w:r>
+        <w:rPr>
+          <w:rFonts w:ascii="Times New Roman" w:hAnsi="Times New Roman" w:cs="Times New Roman"/>
+        </w:rPr>
+        <w:t>Com a abertura do ficheiro, tentou</w:t>
+      </w:r>
+      <w:r>
+        <w:rPr>
+          <w:rFonts w:ascii="Times New Roman" w:hAnsi="Times New Roman" w:cs="Times New Roman"/>
+        </w:rPr>
+        <w:t xml:space="preserve"> alterar o conteúdo presente no ficheiro </w:t>
+      </w:r>
+      <w:r>
+        <w:rPr>
+          <w:rFonts w:ascii="Times New Roman" w:hAnsi="Times New Roman" w:cs="Times New Roman"/>
+        </w:rPr>
+        <w:t>e verificou-se no seguinte erro:</w:t>
+      </w:r>
+    </w:p>
+    <w:p>
+      <w:pPr>
+        <w:spacing w:line="360" w:lineRule="auto"/>
+        <w:rPr>
+          <w:rFonts w:ascii="Times New Roman" w:hAnsi="Times New Roman" w:cs="Times New Roman"/>
+        </w:rPr>
+      </w:pPr>
+      <w:r>
+        <w:rPr>
+          <w:noProof/>
+        </w:rPr>
+        <mc:AlternateContent>
+          <mc:Choice Requires="wps">
+            <w:drawing>
+              <wp:anchor distT="0" distB="0" distL="114300" distR="114300" simplePos="0" relativeHeight="251663360" behindDoc="0" locked="0" layoutInCell="1" allowOverlap="1" wp14:anchorId="0838EF50" wp14:editId="6950F253">
+                <wp:simplePos x="0" y="0"/>
+                <wp:positionH relativeFrom="column">
+                  <wp:posOffset>857250</wp:posOffset>
+                </wp:positionH>
+                <wp:positionV relativeFrom="paragraph">
+                  <wp:posOffset>3270885</wp:posOffset>
+                </wp:positionV>
+                <wp:extent cx="4220210" cy="635"/>
+                <wp:effectExtent l="0" t="0" r="0" b="0"/>
+                <wp:wrapThrough wrapText="bothSides">
+                  <wp:wrapPolygon edited="0">
+                    <wp:start x="0" y="0"/>
+                    <wp:lineTo x="0" y="21600"/>
+                    <wp:lineTo x="21600" y="21600"/>
+                    <wp:lineTo x="21600" y="0"/>
+                  </wp:wrapPolygon>
+                </wp:wrapThrough>
+                <wp:docPr id="1065041046" name="Caixa de texto 1"/>
+                <wp:cNvGraphicFramePr/>
+                <a:graphic xmlns:a="http://schemas.openxmlformats.org/drawingml/2006/main">
+                  <a:graphicData uri="http://schemas.microsoft.com/office/word/2010/wordprocessingShape">
+                    <wps:wsp>
+                      <wps:cNvSpPr txBox="1"/>
+                      <wps:spPr>
+                        <a:xfrm>
+                          <a:off x="0" y="0"/>
+                          <a:ext cx="4220210" cy="635"/>
+                        </a:xfrm>
+                        <a:prstGeom prst="rect">
+                          <a:avLst/>
+                        </a:prstGeom>
+                        <a:solidFill>
+                          <a:prstClr val="white"/>
+                        </a:solidFill>
+                        <a:ln>
+                          <a:noFill/>
+                        </a:ln>
+                      </wps:spPr>
+                      <wps:txbx>
+                        <w:txbxContent>
+                          <w:p>
+                            <w:pPr>
+                              <w:pStyle w:val="Legenda"/>
+                              <w:jc w:val="center"/>
+                              <w:rPr>
+                                <w:rFonts w:ascii="Times New Roman" w:hAnsi="Times New Roman" w:cs="Times New Roman"/>
+                              </w:rPr>
+                            </w:pPr>
+                            <w:r>
+                              <w:t xml:space="preserve">Figura </w:t>
+                            </w:r>
+                            <w:fldSimple w:instr=" SEQ Figura \* ARABIC ">
+                              <w:r>
+                                <w:rPr>
+                                  <w:noProof/>
+                                </w:rPr>
+                                <w:t>3</w:t>
+                              </w:r>
+                            </w:fldSimple>
+                            <w:r>
+                              <w:t xml:space="preserve"> - Tentativa de alteração do ficheiro presente na pasta partilhada</w:t>
+                            </w:r>
+                          </w:p>
+                        </w:txbxContent>
+                      </wps:txbx>
+                      <wps:bodyPr rot="0" spcFirstLastPara="0" vertOverflow="overflow" horzOverflow="overflow" vert="horz" wrap="square" lIns="0" tIns="0" rIns="0" bIns="0" numCol="1" spcCol="0" rtlCol="0" fromWordArt="0" anchor="t" anchorCtr="0" forceAA="0" compatLnSpc="1">
+                        <a:prstTxWarp prst="textNoShape">
+                          <a:avLst/>
+                        </a:prstTxWarp>
+                        <a:spAutoFit/>
+                      </wps:bodyPr>
+                    </wps:wsp>
+                  </a:graphicData>
+                </a:graphic>
+              </wp:anchor>
+            </w:drawing>
+          </mc:Choice>
+          <mc:Fallback>
+            <w:pict>
+              <v:shape w14:anchorId="0838EF50" id="_x0000_s1030" type="#_x0000_t202" style="position:absolute;margin-left:67.5pt;margin-top:257.55pt;width:332.3pt;height:.05pt;z-index:251663360;visibility:visible;mso-wrap-style:square;mso-wrap-distance-left:9pt;mso-wrap-distance-top:0;mso-wrap-distance-right:9pt;mso-wrap-distance-bottom:0;mso-position-horizontal:absolute;mso-position-horizontal-relative:text;mso-position-vertical:absolute;mso-position-vertical-relative:text;v-text-anchor:top" o:gfxdata="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" stroked="f">
+                <v:textbox style="mso-fit-shape-to-text:t" inset="0,0,0,0">
+                  <w:txbxContent>
+                    <w:p>
+                      <w:pPr>
+                        <w:pStyle w:val="Legenda"/>
+                        <w:jc w:val="center"/>
+                        <w:rPr>
+                          <w:rFonts w:ascii="Times New Roman" w:hAnsi="Times New Roman" w:cs="Times New Roman"/>
+                        </w:rPr>
+                      </w:pPr>
+                      <w:r>
+                        <w:t xml:space="preserve">Figura </w:t>
+                      </w:r>
+                      <w:fldSimple w:instr=" SEQ Figura \* ARABIC ">
+                        <w:r>
+                          <w:rPr>
+                            <w:noProof/>
+                          </w:rPr>
+                          <w:t>3</w:t>
+                        </w:r>
+                      </w:fldSimple>
+                      <w:r>
+                        <w:t xml:space="preserve"> - Tentativa de alteração do ficheiro presente na pasta partilhada</w:t>
+                      </w:r>
+                    </w:p>
+                  </w:txbxContent>
+                </v:textbox>
+                <w10:wrap type="through"/>
+              </v:shape>
+            </w:pict>
+          </mc:Fallback>
+        </mc:AlternateContent>
+      </w:r>
+      <w:r>
+        <w:rPr>
+          <w:rFonts w:ascii="Times New Roman" w:hAnsi="Times New Roman" w:cs="Times New Roman"/>
+        </w:rPr>
+        <w:drawing>
+          <wp:anchor distT="0" distB="0" distL="114300" distR="114300" simplePos="0" relativeHeight="251662336" behindDoc="0" locked="0" layoutInCell="1" allowOverlap="1" wp14:anchorId="1FB31898" wp14:editId="3BCD1785">
+            <wp:simplePos x="0" y="0"/>
+            <wp:positionH relativeFrom="column">
+              <wp:posOffset>857250</wp:posOffset>
+            </wp:positionH>
+            <wp:positionV relativeFrom="paragraph">
+              <wp:posOffset>89535</wp:posOffset>
+            </wp:positionV>
+            <wp:extent cx="4220210" cy="3124246"/>
+            <wp:effectExtent l="0" t="0" r="8890" b="0"/>
+            <wp:wrapThrough wrapText="bothSides">
+              <wp:wrapPolygon edited="0">
+                <wp:start x="0" y="0"/>
+                <wp:lineTo x="0" y="21468"/>
+                <wp:lineTo x="21548" y="21468"/>
+                <wp:lineTo x="21548" y="0"/>
+                <wp:lineTo x="0" y="0"/>
+              </wp:wrapPolygon>
+            </wp:wrapThrough>
+            <wp:docPr id="322007502" name="Imagem 1" descr="Uma imagem com captura de ecrã, texto, Software de multimédia&#10;&#10;Descrição gerada automaticamente"/>
+            <wp:cNvGraphicFramePr>
+              <a:graphicFrameLocks xmlns:a="http://schemas.openxmlformats.org/drawingml/2006/main" noChangeAspect="1"/>
+            </wp:cNvGraphicFramePr>
+            <a:graphic xmlns:a="http://schemas.openxmlformats.org/drawingml/2006/main">
+              <a:graphicData uri="http://schemas.openxmlformats.org/drawingml/2006/picture">
+                <pic:pic xmlns:pic="http://schemas.openxmlformats.org/drawingml/2006/picture">
+                  <pic:nvPicPr>
+                    <pic:cNvPr id="322007502" name="Imagem 1" descr="Uma imagem com captura de ecrã, texto, Software de multimédia&#10;&#10;Descrição gerada automaticamente"/>
+                    <pic:cNvPicPr/>
+                  </pic:nvPicPr>
+                  <pic:blipFill>
+                    <a:blip r:embed="rId14">
+                      <a:extLst>
+                        <a:ext uri="{28A0092B-C50C-407E-A947-70E740481C1C}">
+                          <a14:useLocalDpi xmlns:a14="http://schemas.microsoft.com/office/drawing/2010/main" val="0"/>
+                        </a:ext>
+                      </a:extLst>
+                    </a:blip>
+                    <a:stretch>
+                      <a:fillRect/>
+                    </a:stretch>
+                  </pic:blipFill>
+                  <pic:spPr>
+                    <a:xfrm>
+                      <a:off x="0" y="0"/>
+                      <a:ext cx="4220210" cy="3124246"/>
+                    </a:xfrm>
+                    <a:prstGeom prst="rect">
+                      <a:avLst/>
+                    </a:prstGeom>
+                  </pic:spPr>
+                </pic:pic>
+              </a:graphicData>
+            </a:graphic>
+            <wp14:sizeRelH relativeFrom="page">
+              <wp14:pctWidth>0</wp14:pctWidth>
+            </wp14:sizeRelH>
+            <wp14:sizeRelV relativeFrom="page">
+              <wp14:pctHeight>0</wp14:pctHeight>
+            </wp14:sizeRelV>
+          </wp:anchor>
+        </w:drawing>
+      </w:r>
+    </w:p>
+    <w:p>
+      <w:pPr>
+        <w:spacing w:line="360" w:lineRule="auto"/>
+        <w:rPr>
+          <w:rFonts w:ascii="Times New Roman" w:hAnsi="Times New Roman" w:cs="Times New Roman"/>
+        </w:rPr>
+      </w:pPr>
+      <w:r>
+        <w:rPr>
+          <w:rFonts w:ascii="Times New Roman" w:hAnsi="Times New Roman" w:cs="Times New Roman"/>
+        </w:rPr>
+        <w:br/>
+      </w:r>
+      <w:r>
+        <w:rPr>
+          <w:rFonts w:ascii="Times New Roman" w:hAnsi="Times New Roman" w:cs="Times New Roman"/>
+        </w:rPr>
+        <w:br/>
+      </w:r>
+      <w:r>
+        <w:rPr>
+          <w:rFonts w:ascii="Times New Roman" w:hAnsi="Times New Roman" w:cs="Times New Roman"/>
+        </w:rPr>
+        <w:br/>
+      </w:r>
+      <w:r>
+        <w:rPr>
+          <w:rFonts w:ascii="Times New Roman" w:hAnsi="Times New Roman" w:cs="Times New Roman"/>
+        </w:rPr>
+        <w:br/>
+      </w:r>
+      <w:r>
+        <w:rPr>
+          <w:rFonts w:ascii="Times New Roman" w:hAnsi="Times New Roman" w:cs="Times New Roman"/>
+        </w:rPr>
+        <w:br/>
+      </w:r>
+      <w:r>
+        <w:rPr>
+          <w:rFonts w:ascii="Times New Roman" w:hAnsi="Times New Roman" w:cs="Times New Roman"/>
+        </w:rPr>
+        <w:br/>
+      </w:r>
+      <w:r>
+        <w:rPr>
+          <w:rFonts w:ascii="Times New Roman" w:hAnsi="Times New Roman" w:cs="Times New Roman"/>
+        </w:rPr>
+        <w:br/>
+      </w:r>
+      <w:r>
+        <w:rPr>
+          <w:rFonts w:ascii="Times New Roman" w:hAnsi="Times New Roman" w:cs="Times New Roman"/>
+        </w:rPr>
+        <w:br/>
+      </w:r>
+      <w:r>
+        <w:rPr>
+          <w:rFonts w:ascii="Times New Roman" w:hAnsi="Times New Roman" w:cs="Times New Roman"/>
+        </w:rPr>
+        <w:br/>
+      </w:r>
+      <w:r>
+        <w:rPr>
+          <w:rFonts w:ascii="Times New Roman" w:hAnsi="Times New Roman" w:cs="Times New Roman"/>
+        </w:rPr>
+        <w:br/>
+      </w:r>
+      <w:r>
+        <w:rPr>
+          <w:rFonts w:ascii="Times New Roman" w:hAnsi="Times New Roman" w:cs="Times New Roman"/>
+        </w:rPr>
+        <w:br/>
+      </w:r>
+      <w:r>
+        <w:rPr>
+          <w:rFonts w:ascii="Times New Roman" w:hAnsi="Times New Roman" w:cs="Times New Roman"/>
+        </w:rPr>
+        <w:br/>
+      </w:r>
+      <w:r>
+        <w:rPr>
+          <w:rFonts w:ascii="Times New Roman" w:hAnsi="Times New Roman" w:cs="Times New Roman"/>
+        </w:rPr>
+        <w:br/>
+      </w:r>
+      <w:r>
+        <w:rPr>
+          <w:rFonts w:ascii="Times New Roman" w:hAnsi="Times New Roman" w:cs="Times New Roman"/>
+        </w:rPr>
+        <w:br/>
+      </w:r>
+      <w:r>
+        <w:rPr>
+          <w:rFonts w:ascii="Times New Roman" w:hAnsi="Times New Roman" w:cs="Times New Roman"/>
+        </w:rPr>
+        <w:br/>
+      </w:r>
+      <w:r>
+        <w:rPr>
+          <w:rFonts w:ascii="Times New Roman" w:hAnsi="Times New Roman" w:cs="Times New Roman"/>
+        </w:rPr>
+        <w:br/>
+      </w:r>
+      <w:r>
+        <w:rPr>
+          <w:rFonts w:ascii="Times New Roman" w:hAnsi="Times New Roman" w:cs="Times New Roman"/>
+        </w:rPr>
+        <w:br/>
+      </w:r>
+      <w:r>
+        <w:rPr>
+          <w:rFonts w:ascii="Times New Roman" w:hAnsi="Times New Roman" w:cs="Times New Roman"/>
+        </w:rPr>
+        <w:br/>
+      </w:r>
+      <w:r>
+        <w:rPr>
+          <w:rFonts w:ascii="Times New Roman" w:hAnsi="Times New Roman" w:cs="Times New Roman"/>
+        </w:rPr>
+        <w:br/>
+      </w:r>
+      <w:r>
+        <w:rPr>
+          <w:rFonts w:ascii="Times New Roman" w:hAnsi="Times New Roman" w:cs="Times New Roman"/>
+        </w:rPr>
+        <w:br/>
+      </w:r>
+      <w:r>
+        <w:rPr>
+          <w:rFonts w:ascii="Times New Roman" w:hAnsi="Times New Roman" w:cs="Times New Roman"/>
+        </w:rPr>
+        <w:br/>
+      </w:r>
+      <w:r>
+        <w:rPr>
+          <w:rFonts w:ascii="Times New Roman" w:hAnsi="Times New Roman" w:cs="Times New Roman"/>
+        </w:rPr>
+        <w:br/>
+      </w:r>
+      <w:r>
+        <w:rPr>
+          <w:rFonts w:ascii="Times New Roman" w:hAnsi="Times New Roman" w:cs="Times New Roman"/>
+        </w:rPr>
+        <w:br/>
+      </w:r>
+      <w:r>
+        <w:rPr>
+          <w:rFonts w:ascii="Times New Roman" w:hAnsi="Times New Roman" w:cs="Times New Roman"/>
+        </w:rPr>
+        <w:br/>
+      </w:r>
+      <w:r>
+        <w:rPr>
+          <w:rFonts w:ascii="Times New Roman" w:hAnsi="Times New Roman" w:cs="Times New Roman"/>
+        </w:rPr>
+        <w:br/>
+      </w:r>
+      <w:r>
+        <w:rPr>
+          <w:rFonts w:ascii="Times New Roman" w:hAnsi="Times New Roman" w:cs="Times New Roman"/>
+        </w:rPr>
+        <w:br/>
+      </w:r>
+      <w:r>
+        <w:rPr>
+          <w:rFonts w:ascii="Times New Roman" w:hAnsi="Times New Roman" w:cs="Times New Roman"/>
+        </w:rPr>
+        <w:tab/>
+        <w:t xml:space="preserve">Com esse erro conseguiu-se provar que </w:t>
+      </w:r>
+      <w:r>
+        <w:rPr>
+          <w:rFonts w:ascii="Times New Roman" w:hAnsi="Times New Roman" w:cs="Times New Roman"/>
+        </w:rPr>
+        <w:t>as permissões atribuídas anteriormente à pasta estão a funcionar e</w:t>
+      </w:r>
+      <w:r>
+        <w:rPr>
+          <w:rFonts w:ascii="Times New Roman" w:hAnsi="Times New Roman" w:cs="Times New Roman"/>
+        </w:rPr>
+        <w:t xml:space="preserve">, como dito anteriormente, o utilizador </w:t>
+      </w:r>
+      <w:r>
+        <w:rPr>
+          <w:rFonts w:ascii="Times New Roman" w:hAnsi="Times New Roman" w:cs="Times New Roman"/>
+          <w:b/>
+          <w:bCs/>
+        </w:rPr>
+        <w:t>só irá conseguir ler</w:t>
+      </w:r>
+      <w:r>
+        <w:rPr>
+          <w:rFonts w:ascii="Times New Roman" w:hAnsi="Times New Roman" w:cs="Times New Roman"/>
+        </w:rPr>
+        <w:t xml:space="preserve"> o conteúdo presente nos ficheiros/pastas dentro </w:t>
+      </w:r>
+      <w:r>
+        <w:rPr>
+          <w:rFonts w:ascii="Times New Roman" w:hAnsi="Times New Roman" w:cs="Times New Roman"/>
+        </w:rPr>
+        <w:t>da pasta pública.</w:t>
+      </w:r>
+    </w:p>
+    <w:p>
+      <w:pPr>
+        <w:spacing w:line="360" w:lineRule="auto"/>
+        <w:rPr>
+          <w:rFonts w:ascii="Times New Roman" w:hAnsi="Times New Roman" w:cs="Times New Roman"/>
+        </w:rPr>
+      </w:pPr>
+    </w:p>
+    <w:p>
+      <w:pPr>
+        <w:spacing w:line="360" w:lineRule="auto"/>
+        <w:rPr>
+          <w:rFonts w:ascii="Times New Roman" w:hAnsi="Times New Roman" w:cs="Times New Roman"/>
+        </w:rPr>
+      </w:pPr>
+      <w:r>
+        <w:rPr>
+          <w:rFonts w:ascii="Times New Roman" w:hAnsi="Times New Roman" w:cs="Times New Roman"/>
+        </w:rPr>
+        <w:tab/>
+        <w:t xml:space="preserve">A criação de uma pasta pública em que todos os utilizadores poderão </w:t>
+      </w:r>
+      <w:r>
+        <w:rPr>
+          <w:rFonts w:ascii="Times New Roman" w:hAnsi="Times New Roman" w:cs="Times New Roman"/>
+        </w:rPr>
+        <w:t xml:space="preserve">ler o conteúdo presente é importante </w:t>
+      </w:r>
+      <w:r>
+        <w:rPr>
+          <w:rFonts w:ascii="Times New Roman" w:hAnsi="Times New Roman" w:cs="Times New Roman"/>
+        </w:rPr>
+        <w:t xml:space="preserve">na segurança da pasta, para que permite o </w:t>
+      </w:r>
+      <w:r>
+        <w:rPr>
+          <w:rFonts w:ascii="Times New Roman" w:hAnsi="Times New Roman" w:cs="Times New Roman"/>
+          <w:b/>
+          <w:bCs/>
+        </w:rPr>
+        <w:t>acesso geral</w:t>
+      </w:r>
+      <w:r>
+        <w:rPr>
+          <w:rFonts w:ascii="Times New Roman" w:hAnsi="Times New Roman" w:cs="Times New Roman"/>
+        </w:rPr>
+        <w:t xml:space="preserve"> a todos os utilizadores, mas </w:t>
+      </w:r>
+      <w:r>
+        <w:rPr>
+          <w:rFonts w:ascii="Times New Roman" w:hAnsi="Times New Roman" w:cs="Times New Roman"/>
+          <w:b/>
+          <w:bCs/>
+        </w:rPr>
+        <w:t>não poderão escrever</w:t>
+      </w:r>
+      <w:r>
+        <w:rPr>
+          <w:rFonts w:ascii="Times New Roman" w:hAnsi="Times New Roman" w:cs="Times New Roman"/>
+        </w:rPr>
+        <w:t xml:space="preserve"> o que está presente dentro do</w:t>
+      </w:r>
+      <w:r>
+        <w:rPr>
+          <w:rFonts w:ascii="Times New Roman" w:hAnsi="Times New Roman" w:cs="Times New Roman"/>
+        </w:rPr>
+        <w:t xml:space="preserve"> diretório.</w:t>
+      </w:r>
+      <w:r>
+        <w:rPr>
+          <w:rFonts w:ascii="Times New Roman" w:hAnsi="Times New Roman" w:cs="Times New Roman"/>
+        </w:rPr>
+        <w:br/>
+      </w:r>
       <w:r>
         <w:br w:type="page"/>
       </w:r>
@@ -3728,7 +5423,7 @@
           <w:rFonts w:ascii="Times New Roman" w:hAnsi="Times New Roman" w:cs="Times New Roman"/>
         </w:rPr>
       </w:pPr>
-      <w:bookmarkStart w:id="8" w:name="_Toc181610055"/>
+      <w:bookmarkStart w:id="8" w:name="_Toc181865701"/>
       <w:r>
         <w:rPr>
           <w:rFonts w:ascii="Times New Roman" w:hAnsi="Times New Roman" w:cs="Times New Roman"/>
@@ -3772,9 +5467,9 @@
       </w:pPr>
     </w:p>
     <w:sectPr>
-      <w:headerReference w:type="default" r:id="rId13"/>
-      <w:footerReference w:type="default" r:id="rId14"/>
-      <w:headerReference w:type="first" r:id="rId15"/>
+      <w:headerReference w:type="default" r:id="rId15"/>
+      <w:footerReference w:type="default" r:id="rId16"/>
+      <w:headerReference w:type="first" r:id="rId17"/>
       <w:pgSz w:w="11906" w:h="16838"/>
       <w:pgMar w:top="1440" w:right="1440" w:bottom="1440" w:left="1440" w:header="708" w:footer="708" w:gutter="0"/>
       <w:pgNumType w:start="1"/>
@@ -6476,6 +8171,120 @@
     </w:lvl>
   </w:abstractNum>
   <w:abstractNum w:abstractNumId="22" w15:restartNumberingAfterBreak="0">
+    <w:nsid w:val="5278143D"/>
+    <w:multiLevelType w:val="hybridMultilevel"/>
+    <w:tmpl w:val="6A6E60AE"/>
+    <w:lvl w:ilvl="0" w:tplc="7A4427D4">
+      <w:start w:val="1"/>
+      <w:numFmt w:val="bullet"/>
+      <w:lvlText w:val=""/>
+      <w:lvlJc w:val="left"/>
+      <w:pPr>
+        <w:ind w:left="1080" w:hanging="360"/>
+      </w:pPr>
+      <w:rPr>
+        <w:rFonts w:ascii="Wingdings" w:eastAsiaTheme="minorHAnsi" w:hAnsi="Wingdings" w:cs="Times New Roman" w:hint="default"/>
+        <w:b/>
+      </w:rPr>
+    </w:lvl>
+    <w:lvl w:ilvl="1" w:tplc="08160003" w:tentative="1">
+      <w:start w:val="1"/>
+      <w:numFmt w:val="bullet"/>
+      <w:lvlText w:val="o"/>
+      <w:lvlJc w:val="left"/>
+      <w:pPr>
+        <w:ind w:left="1800" w:hanging="360"/>
+      </w:pPr>
+      <w:rPr>
+        <w:rFonts w:ascii="Courier New" w:hAnsi="Courier New" w:cs="Courier New" w:hint="default"/>
+      </w:rPr>
+    </w:lvl>
+    <w:lvl w:ilvl="2" w:tplc="08160005" w:tentative="1">
+      <w:start w:val="1"/>
+      <w:numFmt w:val="bullet"/>
+      <w:lvlText w:val=""/>
+      <w:lvlJc w:val="left"/>
+      <w:pPr>
+        <w:ind w:left="2520" w:hanging="360"/>
+      </w:pPr>
+      <w:rPr>
+        <w:rFonts w:ascii="Wingdings" w:hAnsi="Wingdings" w:hint="default"/>
+      </w:rPr>
+    </w:lvl>
+    <w:lvl w:ilvl="3" w:tplc="08160001" w:tentative="1">
+      <w:start w:val="1"/>
+      <w:numFmt w:val="bullet"/>
+      <w:lvlText w:val=""/>
+      <w:lvlJc w:val="left"/>
+      <w:pPr>
+        <w:ind w:left="3240" w:hanging="360"/>
+      </w:pPr>
+      <w:rPr>
+        <w:rFonts w:ascii="Symbol" w:hAnsi="Symbol" w:hint="default"/>
+      </w:rPr>
+    </w:lvl>
+    <w:lvl w:ilvl="4" w:tplc="08160003" w:tentative="1">
+      <w:start w:val="1"/>
+      <w:numFmt w:val="bullet"/>
+      <w:lvlText w:val="o"/>
+      <w:lvlJc w:val="left"/>
+      <w:pPr>
+        <w:ind w:left="3960" w:hanging="360"/>
+      </w:pPr>
+      <w:rPr>
+        <w:rFonts w:ascii="Courier New" w:hAnsi="Courier New" w:cs="Courier New" w:hint="default"/>
+      </w:rPr>
+    </w:lvl>
+    <w:lvl w:ilvl="5" w:tplc="08160005" w:tentative="1">
+      <w:start w:val="1"/>
+      <w:numFmt w:val="bullet"/>
+      <w:lvlText w:val=""/>
+      <w:lvlJc w:val="left"/>
+      <w:pPr>
+        <w:ind w:left="4680" w:hanging="360"/>
+      </w:pPr>
+      <w:rPr>
+        <w:rFonts w:ascii="Wingdings" w:hAnsi="Wingdings" w:hint="default"/>
+      </w:rPr>
+    </w:lvl>
+    <w:lvl w:ilvl="6" w:tplc="08160001" w:tentative="1">
+      <w:start w:val="1"/>
+      <w:numFmt w:val="bullet"/>
+      <w:lvlText w:val=""/>
+      <w:lvlJc w:val="left"/>
+      <w:pPr>
+        <w:ind w:left="5400" w:hanging="360"/>
+      </w:pPr>
+      <w:rPr>
+        <w:rFonts w:ascii="Symbol" w:hAnsi="Symbol" w:hint="default"/>
+      </w:rPr>
+    </w:lvl>
+    <w:lvl w:ilvl="7" w:tplc="08160003" w:tentative="1">
+      <w:start w:val="1"/>
+      <w:numFmt w:val="bullet"/>
+      <w:lvlText w:val="o"/>
+      <w:lvlJc w:val="left"/>
+      <w:pPr>
+        <w:ind w:left="6120" w:hanging="360"/>
+      </w:pPr>
+      <w:rPr>
+        <w:rFonts w:ascii="Courier New" w:hAnsi="Courier New" w:cs="Courier New" w:hint="default"/>
+      </w:rPr>
+    </w:lvl>
+    <w:lvl w:ilvl="8" w:tplc="08160005" w:tentative="1">
+      <w:start w:val="1"/>
+      <w:numFmt w:val="bullet"/>
+      <w:lvlText w:val=""/>
+      <w:lvlJc w:val="left"/>
+      <w:pPr>
+        <w:ind w:left="6840" w:hanging="360"/>
+      </w:pPr>
+      <w:rPr>
+        <w:rFonts w:ascii="Wingdings" w:hAnsi="Wingdings" w:hint="default"/>
+      </w:rPr>
+    </w:lvl>
+  </w:abstractNum>
+  <w:abstractNum w:abstractNumId="23" w15:restartNumberingAfterBreak="0">
     <w:nsid w:val="5C085979"/>
     <w:multiLevelType w:val="hybridMultilevel"/>
     <w:tmpl w:val="02EEAEAE"/>
@@ -6564,7 +8373,7 @@
       </w:pPr>
     </w:lvl>
   </w:abstractNum>
-  <w:abstractNum w:abstractNumId="23" w15:restartNumberingAfterBreak="0">
+  <w:abstractNum w:abstractNumId="24" w15:restartNumberingAfterBreak="0">
     <w:nsid w:val="5CAB67AD"/>
     <w:multiLevelType w:val="multilevel"/>
     <w:tmpl w:val="56821690"/>
@@ -6713,7 +8522,7 @@
       </w:rPr>
     </w:lvl>
   </w:abstractNum>
-  <w:abstractNum w:abstractNumId="24" w15:restartNumberingAfterBreak="0">
+  <w:abstractNum w:abstractNumId="25" w15:restartNumberingAfterBreak="0">
     <w:nsid w:val="60810CFD"/>
     <w:multiLevelType w:val="multilevel"/>
     <w:tmpl w:val="D2CEC260"/>
@@ -6862,7 +8671,120 @@
       </w:rPr>
     </w:lvl>
   </w:abstractNum>
-  <w:abstractNum w:abstractNumId="25" w15:restartNumberingAfterBreak="0">
+  <w:abstractNum w:abstractNumId="26" w15:restartNumberingAfterBreak="0">
+    <w:nsid w:val="68B373A8"/>
+    <w:multiLevelType w:val="hybridMultilevel"/>
+    <w:tmpl w:val="039A7D66"/>
+    <w:lvl w:ilvl="0" w:tplc="1508519A">
+      <w:start w:val="1"/>
+      <w:numFmt w:val="bullet"/>
+      <w:lvlText w:val=""/>
+      <w:lvlJc w:val="left"/>
+      <w:pPr>
+        <w:ind w:left="720" w:hanging="360"/>
+      </w:pPr>
+      <w:rPr>
+        <w:rFonts w:ascii="Symbol" w:eastAsiaTheme="minorHAnsi" w:hAnsi="Symbol" w:cstheme="minorBidi" w:hint="default"/>
+      </w:rPr>
+    </w:lvl>
+    <w:lvl w:ilvl="1" w:tplc="08160003" w:tentative="1">
+      <w:start w:val="1"/>
+      <w:numFmt w:val="bullet"/>
+      <w:lvlText w:val="o"/>
+      <w:lvlJc w:val="left"/>
+      <w:pPr>
+        <w:ind w:left="1440" w:hanging="360"/>
+      </w:pPr>
+      <w:rPr>
+        <w:rFonts w:ascii="Courier New" w:hAnsi="Courier New" w:cs="Courier New" w:hint="default"/>
+      </w:rPr>
+    </w:lvl>
+    <w:lvl w:ilvl="2" w:tplc="08160005" w:tentative="1">
+      <w:start w:val="1"/>
+      <w:numFmt w:val="bullet"/>
+      <w:lvlText w:val=""/>
+      <w:lvlJc w:val="left"/>
+      <w:pPr>
+        <w:ind w:left="2160" w:hanging="360"/>
+      </w:pPr>
+      <w:rPr>
+        <w:rFonts w:ascii="Wingdings" w:hAnsi="Wingdings" w:hint="default"/>
+      </w:rPr>
+    </w:lvl>
+    <w:lvl w:ilvl="3" w:tplc="08160001" w:tentative="1">
+      <w:start w:val="1"/>
+      <w:numFmt w:val="bullet"/>
+      <w:lvlText w:val=""/>
+      <w:lvlJc w:val="left"/>
+      <w:pPr>
+        <w:ind w:left="2880" w:hanging="360"/>
+      </w:pPr>
+      <w:rPr>
+        <w:rFonts w:ascii="Symbol" w:hAnsi="Symbol" w:hint="default"/>
+      </w:rPr>
+    </w:lvl>
+    <w:lvl w:ilvl="4" w:tplc="08160003" w:tentative="1">
+      <w:start w:val="1"/>
+      <w:numFmt w:val="bullet"/>
+      <w:lvlText w:val="o"/>
+      <w:lvlJc w:val="left"/>
+      <w:pPr>
+        <w:ind w:left="3600" w:hanging="360"/>
+      </w:pPr>
+      <w:rPr>
+        <w:rFonts w:ascii="Courier New" w:hAnsi="Courier New" w:cs="Courier New" w:hint="default"/>
+      </w:rPr>
+    </w:lvl>
+    <w:lvl w:ilvl="5" w:tplc="08160005" w:tentative="1">
+      <w:start w:val="1"/>
+      <w:numFmt w:val="bullet"/>
+      <w:lvlText w:val=""/>
+      <w:lvlJc w:val="left"/>
+      <w:pPr>
+        <w:ind w:left="4320" w:hanging="360"/>
+      </w:pPr>
+      <w:rPr>
+        <w:rFonts w:ascii="Wingdings" w:hAnsi="Wingdings" w:hint="default"/>
+      </w:rPr>
+    </w:lvl>
+    <w:lvl w:ilvl="6" w:tplc="08160001" w:tentative="1">
+      <w:start w:val="1"/>
+      <w:numFmt w:val="bullet"/>
+      <w:lvlText w:val=""/>
+      <w:lvlJc w:val="left"/>
+      <w:pPr>
+        <w:ind w:left="5040" w:hanging="360"/>
+      </w:pPr>
+      <w:rPr>
+        <w:rFonts w:ascii="Symbol" w:hAnsi="Symbol" w:hint="default"/>
+      </w:rPr>
+    </w:lvl>
+    <w:lvl w:ilvl="7" w:tplc="08160003" w:tentative="1">
+      <w:start w:val="1"/>
+      <w:numFmt w:val="bullet"/>
+      <w:lvlText w:val="o"/>
+      <w:lvlJc w:val="left"/>
+      <w:pPr>
+        <w:ind w:left="5760" w:hanging="360"/>
+      </w:pPr>
+      <w:rPr>
+        <w:rFonts w:ascii="Courier New" w:hAnsi="Courier New" w:cs="Courier New" w:hint="default"/>
+      </w:rPr>
+    </w:lvl>
+    <w:lvl w:ilvl="8" w:tplc="08160005" w:tentative="1">
+      <w:start w:val="1"/>
+      <w:numFmt w:val="bullet"/>
+      <w:lvlText w:val=""/>
+      <w:lvlJc w:val="left"/>
+      <w:pPr>
+        <w:ind w:left="6480" w:hanging="360"/>
+      </w:pPr>
+      <w:rPr>
+        <w:rFonts w:ascii="Wingdings" w:hAnsi="Wingdings" w:hint="default"/>
+      </w:rPr>
+    </w:lvl>
+  </w:abstractNum>
+  <w:abstractNum w:abstractNumId="27" w15:restartNumberingAfterBreak="0">
     <w:nsid w:val="69733616"/>
     <w:multiLevelType w:val="hybridMultilevel"/>
     <w:tmpl w:val="BD90E330"/>
@@ -6952,7 +8874,7 @@
       </w:pPr>
     </w:lvl>
   </w:abstractNum>
-  <w:abstractNum w:abstractNumId="26" w15:restartNumberingAfterBreak="0">
+  <w:abstractNum w:abstractNumId="28" w15:restartNumberingAfterBreak="0">
     <w:nsid w:val="69F954B8"/>
     <w:multiLevelType w:val="hybridMultilevel"/>
     <w:tmpl w:val="903854AE"/>
@@ -7065,7 +8987,7 @@
       </w:rPr>
     </w:lvl>
   </w:abstractNum>
-  <w:abstractNum w:abstractNumId="27" w15:restartNumberingAfterBreak="0">
+  <w:abstractNum w:abstractNumId="29" w15:restartNumberingAfterBreak="0">
     <w:nsid w:val="79557950"/>
     <w:multiLevelType w:val="multilevel"/>
     <w:tmpl w:val="97621066"/>
@@ -7227,10 +9149,10 @@
     <w:abstractNumId w:val="17"/>
   </w:num>
   <w:num w:numId="5" w16cid:durableId="1131092896">
-    <w:abstractNumId w:val="22"/>
+    <w:abstractNumId w:val="23"/>
   </w:num>
   <w:num w:numId="6" w16cid:durableId="37122898">
-    <w:abstractNumId w:val="26"/>
+    <w:abstractNumId w:val="28"/>
   </w:num>
   <w:num w:numId="7" w16cid:durableId="1639335787">
     <w:abstractNumId w:val="14"/>
@@ -7278,13 +9200,13 @@
     <w:abstractNumId w:val="16"/>
   </w:num>
   <w:num w:numId="22" w16cid:durableId="1227302699">
-    <w:abstractNumId w:val="27"/>
+    <w:abstractNumId w:val="29"/>
   </w:num>
   <w:num w:numId="23" w16cid:durableId="883177262">
-    <w:abstractNumId w:val="24"/>
+    <w:abstractNumId w:val="25"/>
   </w:num>
   <w:num w:numId="24" w16cid:durableId="206724356">
-    <w:abstractNumId w:val="23"/>
+    <w:abstractNumId w:val="24"/>
   </w:num>
   <w:num w:numId="25" w16cid:durableId="1636252744">
     <w:abstractNumId w:val="1"/>
@@ -7293,10 +9215,16 @@
     <w:abstractNumId w:val="18"/>
   </w:num>
   <w:num w:numId="27" w16cid:durableId="1697004821">
-    <w:abstractNumId w:val="25"/>
+    <w:abstractNumId w:val="27"/>
   </w:num>
   <w:num w:numId="28" w16cid:durableId="111364879">
     <w:abstractNumId w:val="6"/>
+  </w:num>
+  <w:num w:numId="29" w16cid:durableId="2060860341">
+    <w:abstractNumId w:val="22"/>
+  </w:num>
+  <w:num w:numId="30" w16cid:durableId="662662831">
+    <w:abstractNumId w:val="26"/>
   </w:num>
 </w:numbering>
 </file>

</xml_diff>